<commit_message>
fix cpu version of delay and sum beamformer
</commit_message>
<xml_diff>
--- a/Report.docx
+++ b/Report.docx
@@ -1,6 +1,6 @@
 
 <file path=word/document.xml><?xml version="1.0" encoding="utf-8"?>
-<w:document xmlns:wpc="http://schemas.microsoft.com/office/word/2010/wordprocessingCanvas" xmlns:cx="http://schemas.microsoft.com/office/drawing/2014/chartex" xmlns:cx1="http://schemas.microsoft.com/office/drawing/2015/9/8/chartex" xmlns:cx2="http://schemas.microsoft.com/office/drawing/2015/10/21/chartex" xmlns:cx3="http://schemas.microsoft.com/office/drawing/2016/5/9/chartex" xmlns:cx4="http://schemas.microsoft.com/office/drawing/2016/5/10/chartex" xmlns:cx5="http://schemas.microsoft.com/office/drawing/2016/5/11/chartex" xmlns:cx6="http://schemas.microsoft.com/office/drawing/2016/5/12/chartex" xmlns:cx7="http://schemas.microsoft.com/office/drawing/2016/5/13/chartex" xmlns:cx8="http://schemas.microsoft.com/office/drawing/2016/5/14/chartex" xmlns:mc="http://schemas.openxmlformats.org/markup-compatibility/2006" xmlns:aink="http://schemas.microsoft.com/office/drawing/2016/ink" xmlns:am3d="http://schemas.microsoft.com/office/drawing/2017/model3d" xmlns:o="urn:schemas-microsoft-com:office:office" xmlns:oel="http://schemas.microsoft.com/office/2019/extlst" xmlns:r="http://schemas.openxmlformats.org/officeDocument/2006/relationships" xmlns:m="http://schemas.openxmlformats.org/officeDocument/2006/math" xmlns:v="urn:schemas-microsoft-com:vml" xmlns:wp14="http://schemas.microsoft.com/office/word/2010/wordprocessingDrawing" xmlns:wp="http://schemas.openxmlformats.org/drawingml/2006/wordprocessingDrawing" xmlns:w10="urn:schemas-microsoft-com:office:word" xmlns:w="http://schemas.openxmlformats.org/wordprocessingml/2006/main" xmlns:w14="http://schemas.microsoft.com/office/word/2010/wordml" xmlns:w15="http://schemas.microsoft.com/office/word/2012/wordml" xmlns:w16cex="http://schemas.microsoft.com/office/word/2018/wordml/cex" xmlns:w16cid="http://schemas.microsoft.com/office/word/2016/wordml/cid" xmlns:w16="http://schemas.microsoft.com/office/word/2018/wordml" xmlns:w16sdtdh="http://schemas.microsoft.com/office/word/2020/wordml/sdtdatahash" xmlns:w16se="http://schemas.microsoft.com/office/word/2015/wordml/symex" xmlns:wpg="http://schemas.microsoft.com/office/word/2010/wordprocessingGroup" xmlns:wpi="http://schemas.microsoft.com/office/word/2010/wordprocessingInk" xmlns:wne="http://schemas.microsoft.com/office/word/2006/wordml" xmlns:wps="http://schemas.microsoft.com/office/word/2010/wordprocessingShape" mc:Ignorable="w14 w15 w16se w16cid w16 w16cex w16sdtdh wp14">
+<w:document xmlns:wpc="http://schemas.microsoft.com/office/word/2010/wordprocessingCanvas" xmlns:cx="http://schemas.microsoft.com/office/drawing/2014/chartex" xmlns:cx1="http://schemas.microsoft.com/office/drawing/2015/9/8/chartex" xmlns:cx2="http://schemas.microsoft.com/office/drawing/2015/10/21/chartex" xmlns:cx3="http://schemas.microsoft.com/office/drawing/2016/5/9/chartex" xmlns:cx4="http://schemas.microsoft.com/office/drawing/2016/5/10/chartex" xmlns:cx5="http://schemas.microsoft.com/office/drawing/2016/5/11/chartex" xmlns:cx6="http://schemas.microsoft.com/office/drawing/2016/5/12/chartex" xmlns:cx7="http://schemas.microsoft.com/office/drawing/2016/5/13/chartex" xmlns:cx8="http://schemas.microsoft.com/office/drawing/2016/5/14/chartex" xmlns:mc="http://schemas.openxmlformats.org/markup-compatibility/2006" xmlns:aink="http://schemas.microsoft.com/office/drawing/2016/ink" xmlns:am3d="http://schemas.microsoft.com/office/drawing/2017/model3d" xmlns:o="urn:schemas-microsoft-com:office:office" xmlns:r="http://schemas.openxmlformats.org/officeDocument/2006/relationships" xmlns:m="http://schemas.openxmlformats.org/officeDocument/2006/math" xmlns:v="urn:schemas-microsoft-com:vml" xmlns:wp14="http://schemas.microsoft.com/office/word/2010/wordprocessingDrawing" xmlns:wp="http://schemas.openxmlformats.org/drawingml/2006/wordprocessingDrawing" xmlns:w10="urn:schemas-microsoft-com:office:word" xmlns:w="http://schemas.openxmlformats.org/wordprocessingml/2006/main" xmlns:w14="http://schemas.microsoft.com/office/word/2010/wordml" xmlns:w15="http://schemas.microsoft.com/office/word/2012/wordml" xmlns:w16cid="http://schemas.microsoft.com/office/word/2016/wordml/cid" xmlns:w16se="http://schemas.microsoft.com/office/word/2015/wordml/symex" xmlns:wpg="http://schemas.microsoft.com/office/word/2010/wordprocessingGroup" xmlns:wpi="http://schemas.microsoft.com/office/word/2010/wordprocessingInk" xmlns:wne="http://schemas.microsoft.com/office/word/2006/wordml" xmlns:wps="http://schemas.microsoft.com/office/word/2010/wordprocessingShape" mc:Ignorable="w14 w15 w16se w16cid wp14">
   <w:body>
     <w:p>
       <w:pPr>
@@ -27,7 +27,7 @@
     </w:p>
     <w:p>
       <w:pPr>
-        <w:pStyle w:val="ListParagraph"/>
+        <w:pStyle w:val="Listenabsatz"/>
         <w:numPr>
           <w:ilvl w:val="0"/>
           <w:numId w:val="4"/>
@@ -47,7 +47,7 @@
     </w:p>
     <w:p>
       <w:pPr>
-        <w:pStyle w:val="ListParagraph"/>
+        <w:pStyle w:val="Listenabsatz"/>
         <w:numPr>
           <w:ilvl w:val="0"/>
           <w:numId w:val="4"/>
@@ -67,7 +67,7 @@
     </w:p>
     <w:p>
       <w:pPr>
-        <w:pStyle w:val="ListParagraph"/>
+        <w:pStyle w:val="Listenabsatz"/>
         <w:numPr>
           <w:ilvl w:val="0"/>
           <w:numId w:val="4"/>
@@ -87,7 +87,7 @@
     </w:p>
     <w:p>
       <w:pPr>
-        <w:pStyle w:val="ListParagraph"/>
+        <w:pStyle w:val="Listenabsatz"/>
         <w:numPr>
           <w:ilvl w:val="0"/>
           <w:numId w:val="4"/>
@@ -107,7 +107,7 @@
     </w:p>
     <w:p>
       <w:pPr>
-        <w:pStyle w:val="ListParagraph"/>
+        <w:pStyle w:val="Listenabsatz"/>
         <w:numPr>
           <w:ilvl w:val="0"/>
           <w:numId w:val="4"/>
@@ -127,7 +127,7 @@
     </w:p>
     <w:p>
       <w:pPr>
-        <w:pStyle w:val="ListParagraph"/>
+        <w:pStyle w:val="Listenabsatz"/>
         <w:numPr>
           <w:ilvl w:val="0"/>
           <w:numId w:val="4"/>
@@ -147,7 +147,7 @@
     </w:p>
     <w:p>
       <w:pPr>
-        <w:pStyle w:val="ListParagraph"/>
+        <w:pStyle w:val="Listenabsatz"/>
         <w:numPr>
           <w:ilvl w:val="0"/>
           <w:numId w:val="4"/>
@@ -167,7 +167,7 @@
     </w:p>
     <w:p>
       <w:pPr>
-        <w:pStyle w:val="ListParagraph"/>
+        <w:pStyle w:val="Listenabsatz"/>
         <w:numPr>
           <w:ilvl w:val="0"/>
           <w:numId w:val="4"/>
@@ -223,7 +223,7 @@
     </w:p>
     <w:p>
       <w:pPr>
-        <w:pStyle w:val="ListParagraph"/>
+        <w:pStyle w:val="Listenabsatz"/>
         <w:numPr>
           <w:ilvl w:val="0"/>
           <w:numId w:val="1"/>
@@ -249,7 +249,7 @@
     </w:p>
     <w:p>
       <w:pPr>
-        <w:pStyle w:val="ListParagraph"/>
+        <w:pStyle w:val="Listenabsatz"/>
         <w:numPr>
           <w:ilvl w:val="0"/>
           <w:numId w:val="1"/>
@@ -307,7 +307,7 @@
     </w:p>
     <w:p>
       <w:pPr>
-        <w:pStyle w:val="ListParagraph"/>
+        <w:pStyle w:val="Listenabsatz"/>
         <w:rPr>
           <w:b/>
           <w:bCs/>
@@ -317,7 +317,7 @@
     </w:p>
     <w:p>
       <w:pPr>
-        <w:pStyle w:val="ListParagraph"/>
+        <w:pStyle w:val="Listenabsatz"/>
         <w:keepNext/>
         <w:jc w:val="center"/>
       </w:pPr>
@@ -366,7 +366,7 @@
     </w:p>
     <w:p>
       <w:pPr>
-        <w:pStyle w:val="Caption"/>
+        <w:pStyle w:val="Beschriftung"/>
         <w:jc w:val="center"/>
         <w:rPr>
           <w:b/>
@@ -377,34 +377,21 @@
       <w:r>
         <w:t xml:space="preserve">Figure </w:t>
       </w:r>
-      <w:r>
-        <w:fldChar w:fldCharType="begin"/>
-      </w:r>
-      <w:r>
-        <w:instrText xml:space="preserve"> SEQ Figure \* ARABIC </w:instrText>
-      </w:r>
-      <w:r>
-        <w:fldChar w:fldCharType="separate"/>
-      </w:r>
-      <w:r>
-        <w:rPr>
-          <w:noProof/>
-        </w:rPr>
-        <w:t>1</w:t>
-      </w:r>
-      <w:r>
-        <w:rPr>
-          <w:noProof/>
-        </w:rPr>
-        <w:fldChar w:fldCharType="end"/>
-      </w:r>
+      <w:fldSimple w:instr=" SEQ Figure \* ARABIC ">
+        <w:r>
+          <w:rPr>
+            <w:noProof/>
+          </w:rPr>
+          <w:t>1</w:t>
+        </w:r>
+      </w:fldSimple>
       <w:r>
         <w:t>: Coordinate system</w:t>
       </w:r>
     </w:p>
     <w:p>
       <w:pPr>
-        <w:pStyle w:val="ListParagraph"/>
+        <w:pStyle w:val="Listenabsatz"/>
         <w:numPr>
           <w:ilvl w:val="0"/>
           <w:numId w:val="1"/>
@@ -463,7 +450,7 @@
     </w:p>
     <w:p>
       <w:pPr>
-        <w:pStyle w:val="ListParagraph"/>
+        <w:pStyle w:val="Listenabsatz"/>
         <w:numPr>
           <w:ilvl w:val="0"/>
           <w:numId w:val="1"/>
@@ -495,15 +482,15 @@
     </w:p>
     <w:p>
       <w:pPr>
-        <w:pStyle w:val="ListParagraph"/>
-        <w:rPr>
-          <w:noProof/>
-        </w:rPr>
-      </w:pPr>
-    </w:p>
-    <w:p>
-      <w:pPr>
-        <w:pStyle w:val="ListParagraph"/>
+        <w:pStyle w:val="Listenabsatz"/>
+        <w:rPr>
+          <w:noProof/>
+        </w:rPr>
+      </w:pPr>
+    </w:p>
+    <w:p>
+      <w:pPr>
+        <w:pStyle w:val="Listenabsatz"/>
         <w:keepNext/>
         <w:jc w:val="center"/>
       </w:pPr>
@@ -565,33 +552,20 @@
     </w:p>
     <w:p>
       <w:pPr>
-        <w:pStyle w:val="Caption"/>
+        <w:pStyle w:val="Beschriftung"/>
         <w:jc w:val="center"/>
       </w:pPr>
       <w:r>
         <w:t xml:space="preserve">Figure </w:t>
       </w:r>
-      <w:r>
-        <w:fldChar w:fldCharType="begin"/>
-      </w:r>
-      <w:r>
-        <w:instrText xml:space="preserve"> SEQ Figure \* ARABIC </w:instrText>
-      </w:r>
-      <w:r>
-        <w:fldChar w:fldCharType="separate"/>
-      </w:r>
-      <w:r>
-        <w:rPr>
-          <w:noProof/>
-        </w:rPr>
-        <w:t>2</w:t>
-      </w:r>
-      <w:r>
-        <w:rPr>
-          <w:noProof/>
-        </w:rPr>
-        <w:fldChar w:fldCharType="end"/>
-      </w:r>
+      <w:fldSimple w:instr=" SEQ Figure \* ARABIC ">
+        <w:r>
+          <w:rPr>
+            <w:noProof/>
+          </w:rPr>
+          <w:t>2</w:t>
+        </w:r>
+      </w:fldSimple>
       <w:r>
         <w:t>: Projection operation in conical filter</w:t>
       </w:r>
@@ -599,7 +573,7 @@
     <w:p/>
     <w:p>
       <w:pPr>
-        <w:pStyle w:val="ListParagraph"/>
+        <w:pStyle w:val="Listenabsatz"/>
         <w:numPr>
           <w:ilvl w:val="0"/>
           <w:numId w:val="1"/>
@@ -778,7 +752,7 @@
     </w:p>
     <w:p>
       <w:pPr>
-        <w:pStyle w:val="Caption"/>
+        <w:pStyle w:val="Beschriftung"/>
         <w:rPr>
           <w:b/>
           <w:bCs/>
@@ -787,26 +761,30 @@
       <w:r>
         <w:t xml:space="preserve">Figure </w:t>
       </w:r>
-      <w:r>
-        <w:fldChar w:fldCharType="begin"/>
-      </w:r>
-      <w:r>
-        <w:instrText xml:space="preserve"> SEQ Figure \* ARABIC </w:instrText>
-      </w:r>
-      <w:r>
-        <w:fldChar w:fldCharType="separate"/>
-      </w:r>
-      <w:r>
-        <w:rPr>
-          <w:noProof/>
-        </w:rPr>
-        <w:t>3</w:t>
-      </w:r>
-      <w:r>
-        <w:fldChar w:fldCharType="end"/>
-      </w:r>
-      <w:r>
-        <w:t>:0</w:t>
+      <w:fldSimple w:instr=" SEQ Figure \* ARABIC ">
+        <w:r>
+          <w:rPr>
+            <w:noProof/>
+          </w:rPr>
+          <w:t>3</w:t>
+        </w:r>
+      </w:fldSimple>
+      <w:r>
+        <w:t>:</w:t>
+      </w:r>
+      <w:r>
+        <w:t xml:space="preserve">Iteration </w:t>
+      </w:r>
+      <w:r>
+        <w:t>0</w:t>
+      </w:r>
+      <w:r>
+        <w:t xml:space="preserve"> (original</w:t>
+      </w:r>
+      <w:bookmarkStart w:id="1" w:name="_GoBack"/>
+      <w:bookmarkEnd w:id="1"/>
+      <w:r>
+        <w:t>)</w:t>
       </w:r>
     </w:p>
     <w:p>
@@ -872,7 +850,7 @@
     </w:p>
     <w:p>
       <w:pPr>
-        <w:pStyle w:val="Caption"/>
+        <w:pStyle w:val="Beschriftung"/>
         <w:rPr>
           <w:b/>
           <w:bCs/>
@@ -881,26 +859,30 @@
       <w:r>
         <w:t xml:space="preserve">Figure </w:t>
       </w:r>
-      <w:r>
-        <w:fldChar w:fldCharType="begin"/>
-      </w:r>
-      <w:r>
-        <w:instrText xml:space="preserve"> SEQ Figure \* ARABIC </w:instrText>
-      </w:r>
-      <w:r>
-        <w:fldChar w:fldCharType="separate"/>
-      </w:r>
-      <w:r>
-        <w:rPr>
-          <w:noProof/>
-        </w:rPr>
-        <w:t>4</w:t>
-      </w:r>
-      <w:r>
-        <w:fldChar w:fldCharType="end"/>
-      </w:r>
-      <w:r>
-        <w:t>:1</w:t>
+      <w:fldSimple w:instr=" SEQ Figure \* ARABIC ">
+        <w:r>
+          <w:rPr>
+            <w:noProof/>
+          </w:rPr>
+          <w:t>4</w:t>
+        </w:r>
+      </w:fldSimple>
+      <w:proofErr w:type="gramStart"/>
+      <w:r>
+        <w:t>:</w:t>
+      </w:r>
+      <w:r>
+        <w:t xml:space="preserve"> </w:t>
+      </w:r>
+      <w:r>
+        <w:t>:Iteration</w:t>
+      </w:r>
+      <w:proofErr w:type="gramEnd"/>
+      <w:r>
+        <w:t xml:space="preserve"> </w:t>
+      </w:r>
+      <w:r>
+        <w:t>1</w:t>
       </w:r>
     </w:p>
     <w:p>
@@ -967,7 +949,7 @@
     </w:p>
     <w:p>
       <w:pPr>
-        <w:pStyle w:val="Caption"/>
+        <w:pStyle w:val="Beschriftung"/>
         <w:rPr>
           <w:b/>
           <w:bCs/>
@@ -976,26 +958,30 @@
       <w:r>
         <w:t xml:space="preserve">Figure </w:t>
       </w:r>
-      <w:r>
-        <w:fldChar w:fldCharType="begin"/>
-      </w:r>
-      <w:r>
-        <w:instrText xml:space="preserve"> SEQ Figure \* ARABIC </w:instrText>
-      </w:r>
-      <w:r>
-        <w:fldChar w:fldCharType="separate"/>
-      </w:r>
-      <w:r>
-        <w:rPr>
-          <w:noProof/>
-        </w:rPr>
-        <w:t>5</w:t>
-      </w:r>
-      <w:r>
-        <w:fldChar w:fldCharType="end"/>
-      </w:r>
-      <w:r>
-        <w:t>:2</w:t>
+      <w:fldSimple w:instr=" SEQ Figure \* ARABIC ">
+        <w:r>
+          <w:rPr>
+            <w:noProof/>
+          </w:rPr>
+          <w:t>5</w:t>
+        </w:r>
+      </w:fldSimple>
+      <w:proofErr w:type="gramStart"/>
+      <w:r>
+        <w:t>:</w:t>
+      </w:r>
+      <w:r>
+        <w:t xml:space="preserve"> </w:t>
+      </w:r>
+      <w:r>
+        <w:t>:Iteration</w:t>
+      </w:r>
+      <w:proofErr w:type="gramEnd"/>
+      <w:r>
+        <w:t xml:space="preserve"> </w:t>
+      </w:r>
+      <w:r>
+        <w:t>2</w:t>
       </w:r>
     </w:p>
     <w:p>
@@ -1061,7 +1047,7 @@
     </w:p>
     <w:p>
       <w:pPr>
-        <w:pStyle w:val="Caption"/>
+        <w:pStyle w:val="Beschriftung"/>
         <w:rPr>
           <w:b/>
           <w:bCs/>
@@ -1070,26 +1056,30 @@
       <w:r>
         <w:t xml:space="preserve">Figure </w:t>
       </w:r>
-      <w:r>
-        <w:fldChar w:fldCharType="begin"/>
-      </w:r>
-      <w:r>
-        <w:instrText xml:space="preserve"> SEQ Figure \* ARABIC </w:instrText>
-      </w:r>
-      <w:r>
-        <w:fldChar w:fldCharType="separate"/>
-      </w:r>
-      <w:r>
-        <w:rPr>
-          <w:noProof/>
-        </w:rPr>
-        <w:t>6</w:t>
-      </w:r>
-      <w:r>
-        <w:fldChar w:fldCharType="end"/>
-      </w:r>
-      <w:r>
-        <w:t>:3</w:t>
+      <w:fldSimple w:instr=" SEQ Figure \* ARABIC ">
+        <w:r>
+          <w:rPr>
+            <w:noProof/>
+          </w:rPr>
+          <w:t>6</w:t>
+        </w:r>
+      </w:fldSimple>
+      <w:proofErr w:type="gramStart"/>
+      <w:r>
+        <w:t>:</w:t>
+      </w:r>
+      <w:r>
+        <w:t xml:space="preserve"> </w:t>
+      </w:r>
+      <w:r>
+        <w:t>:Iteration</w:t>
+      </w:r>
+      <w:proofErr w:type="gramEnd"/>
+      <w:r>
+        <w:t xml:space="preserve"> </w:t>
+      </w:r>
+      <w:r>
+        <w:t>3</w:t>
       </w:r>
     </w:p>
     <w:p>
@@ -1156,7 +1146,7 @@
     </w:p>
     <w:p>
       <w:pPr>
-        <w:pStyle w:val="Caption"/>
+        <w:pStyle w:val="Beschriftung"/>
         <w:rPr>
           <w:b/>
           <w:bCs/>
@@ -1165,26 +1155,30 @@
       <w:r>
         <w:t xml:space="preserve">Figure </w:t>
       </w:r>
-      <w:r>
-        <w:fldChar w:fldCharType="begin"/>
-      </w:r>
-      <w:r>
-        <w:instrText xml:space="preserve"> SEQ Figure \* ARABIC </w:instrText>
-      </w:r>
-      <w:r>
-        <w:fldChar w:fldCharType="separate"/>
-      </w:r>
-      <w:r>
-        <w:rPr>
-          <w:noProof/>
-        </w:rPr>
-        <w:t>7</w:t>
-      </w:r>
-      <w:r>
-        <w:fldChar w:fldCharType="end"/>
-      </w:r>
-      <w:r>
-        <w:t>:4</w:t>
+      <w:fldSimple w:instr=" SEQ Figure \* ARABIC ">
+        <w:r>
+          <w:rPr>
+            <w:noProof/>
+          </w:rPr>
+          <w:t>7</w:t>
+        </w:r>
+      </w:fldSimple>
+      <w:proofErr w:type="gramStart"/>
+      <w:r>
+        <w:t>:</w:t>
+      </w:r>
+      <w:r>
+        <w:t xml:space="preserve"> </w:t>
+      </w:r>
+      <w:r>
+        <w:t>:Iteration</w:t>
+      </w:r>
+      <w:proofErr w:type="gramEnd"/>
+      <w:r>
+        <w:t xml:space="preserve"> </w:t>
+      </w:r>
+      <w:r>
+        <w:t>4</w:t>
       </w:r>
     </w:p>
     <w:p>
@@ -1250,7 +1244,7 @@
     </w:p>
     <w:p>
       <w:pPr>
-        <w:pStyle w:val="Caption"/>
+        <w:pStyle w:val="Beschriftung"/>
         <w:rPr>
           <w:b/>
           <w:bCs/>
@@ -1259,26 +1253,30 @@
       <w:r>
         <w:t xml:space="preserve">Figure </w:t>
       </w:r>
-      <w:r>
-        <w:fldChar w:fldCharType="begin"/>
-      </w:r>
-      <w:r>
-        <w:instrText xml:space="preserve"> SEQ Figure \* ARABIC </w:instrText>
-      </w:r>
-      <w:r>
-        <w:fldChar w:fldCharType="separate"/>
-      </w:r>
-      <w:r>
-        <w:rPr>
-          <w:noProof/>
-        </w:rPr>
-        <w:t>8</w:t>
-      </w:r>
-      <w:r>
-        <w:fldChar w:fldCharType="end"/>
-      </w:r>
-      <w:r>
-        <w:t>:5</w:t>
+      <w:fldSimple w:instr=" SEQ Figure \* ARABIC ">
+        <w:r>
+          <w:rPr>
+            <w:noProof/>
+          </w:rPr>
+          <w:t>8</w:t>
+        </w:r>
+      </w:fldSimple>
+      <w:proofErr w:type="gramStart"/>
+      <w:r>
+        <w:t>:</w:t>
+      </w:r>
+      <w:r>
+        <w:t xml:space="preserve"> </w:t>
+      </w:r>
+      <w:r>
+        <w:t>:Iteration</w:t>
+      </w:r>
+      <w:proofErr w:type="gramEnd"/>
+      <w:r>
+        <w:t xml:space="preserve"> </w:t>
+      </w:r>
+      <w:r>
+        <w:t>5</w:t>
       </w:r>
     </w:p>
     <w:p>
@@ -1305,7 +1303,7 @@
     </w:p>
     <w:p>
       <w:pPr>
-        <w:pStyle w:val="ListParagraph"/>
+        <w:pStyle w:val="Listenabsatz"/>
         <w:numPr>
           <w:ilvl w:val="0"/>
           <w:numId w:val="2"/>
@@ -1477,12 +1475,12 @@
     </w:p>
     <w:p>
       <w:pPr>
-        <w:pStyle w:val="ListParagraph"/>
-      </w:pPr>
-    </w:p>
-    <w:p>
-      <w:pPr>
-        <w:pStyle w:val="ListParagraph"/>
+        <w:pStyle w:val="Listenabsatz"/>
+      </w:pPr>
+    </w:p>
+    <w:p>
+      <w:pPr>
+        <w:pStyle w:val="Listenabsatz"/>
       </w:pPr>
       <w:r>
         <w:rPr>
@@ -1593,7 +1591,7 @@
     </w:p>
     <w:p>
       <w:pPr>
-        <w:pStyle w:val="ListParagraph"/>
+        <w:pStyle w:val="Listenabsatz"/>
       </w:pPr>
     </w:p>
     <w:p>
@@ -1854,7 +1852,7 @@
     </w:p>
     <w:p>
       <w:pPr>
-        <w:pStyle w:val="ListParagraph"/>
+        <w:pStyle w:val="Listenabsatz"/>
         <w:numPr>
           <w:ilvl w:val="0"/>
           <w:numId w:val="2"/>
@@ -4737,7 +4735,7 @@
     </w:p>
     <w:p>
       <w:pPr>
-        <w:pStyle w:val="ListParagraph"/>
+        <w:pStyle w:val="Listenabsatz"/>
         <w:numPr>
           <w:ilvl w:val="0"/>
           <w:numId w:val="3"/>
@@ -4752,7 +4750,7 @@
     </w:p>
     <w:p>
       <w:pPr>
-        <w:pStyle w:val="ListParagraph"/>
+        <w:pStyle w:val="Listenabsatz"/>
         <w:numPr>
           <w:ilvl w:val="0"/>
           <w:numId w:val="3"/>
@@ -4764,7 +4762,7 @@
     </w:p>
     <w:tbl>
       <w:tblPr>
-        <w:tblStyle w:val="TableGrid"/>
+        <w:tblStyle w:val="Tabellenraster"/>
         <w:tblW w:w="0" w:type="auto"/>
         <w:tblLook w:val="04A0" w:firstRow="1" w:lastRow="0" w:firstColumn="1" w:lastColumn="0" w:noHBand="0" w:noVBand="1"/>
       </w:tblPr>
@@ -5140,7 +5138,7 @@
     </w:p>
     <w:p>
       <w:pPr>
-        <w:pStyle w:val="ListParagraph"/>
+        <w:pStyle w:val="Listenabsatz"/>
         <w:numPr>
           <w:ilvl w:val="0"/>
           <w:numId w:val="3"/>
@@ -5155,7 +5153,7 @@
     </w:p>
     <w:p>
       <w:pPr>
-        <w:pStyle w:val="ListParagraph"/>
+        <w:pStyle w:val="Listenabsatz"/>
         <w:numPr>
           <w:ilvl w:val="0"/>
           <w:numId w:val="3"/>
@@ -5176,18 +5174,12 @@
         <w:t>: 0.1</w:t>
       </w:r>
       <w:r>
-        <w:t xml:space="preserve"> (</w:t>
-      </w:r>
-      <w:r>
-        <w:t>1</w:t>
-      </w:r>
-      <w:r>
-        <w:t xml:space="preserve"> iteration)</w:t>
+        <w:t xml:space="preserve"> (1 iteration)</w:t>
       </w:r>
     </w:p>
     <w:tbl>
       <w:tblPr>
-        <w:tblStyle w:val="TableGrid"/>
+        <w:tblStyle w:val="Tabellenraster"/>
         <w:tblW w:w="0" w:type="auto"/>
         <w:tblLook w:val="04A0" w:firstRow="1" w:lastRow="0" w:firstColumn="1" w:lastColumn="0" w:noHBand="0" w:noVBand="1"/>
       </w:tblPr>
@@ -5582,7 +5574,7 @@
     </w:p>
     <w:p>
       <w:pPr>
-        <w:pStyle w:val="ListParagraph"/>
+        <w:pStyle w:val="Listenabsatz"/>
         <w:numPr>
           <w:ilvl w:val="0"/>
           <w:numId w:val="3"/>
@@ -5597,7 +5589,7 @@
     </w:p>
     <w:p>
       <w:pPr>
-        <w:pStyle w:val="ListParagraph"/>
+        <w:pStyle w:val="Listenabsatz"/>
         <w:numPr>
           <w:ilvl w:val="0"/>
           <w:numId w:val="3"/>
@@ -5629,7 +5621,7 @@
     </w:p>
     <w:tbl>
       <w:tblPr>
-        <w:tblStyle w:val="TableGrid"/>
+        <w:tblStyle w:val="Tabellenraster"/>
         <w:tblW w:w="0" w:type="auto"/>
         <w:tblLook w:val="04A0" w:firstRow="1" w:lastRow="0" w:firstColumn="1" w:lastColumn="0" w:noHBand="0" w:noVBand="1"/>
       </w:tblPr>
@@ -6009,7 +6001,7 @@
     </w:p>
     <w:p>
       <w:pPr>
-        <w:pStyle w:val="ListParagraph"/>
+        <w:pStyle w:val="Listenabsatz"/>
         <w:numPr>
           <w:ilvl w:val="0"/>
           <w:numId w:val="3"/>
@@ -6024,7 +6016,7 @@
     </w:p>
     <w:p>
       <w:pPr>
-        <w:pStyle w:val="ListParagraph"/>
+        <w:pStyle w:val="Listenabsatz"/>
         <w:numPr>
           <w:ilvl w:val="0"/>
           <w:numId w:val="3"/>
@@ -6042,18 +6034,12 @@
         <w:t xml:space="preserve">: 0.1 </w:t>
       </w:r>
       <w:r>
-        <w:t>(</w:t>
-      </w:r>
-      <w:r>
-        <w:t>3</w:t>
-      </w:r>
-      <w:r>
-        <w:t xml:space="preserve"> iteration)</w:t>
+        <w:t>(3 iteration)</w:t>
       </w:r>
     </w:p>
     <w:tbl>
       <w:tblPr>
-        <w:tblStyle w:val="TableGrid"/>
+        <w:tblStyle w:val="Tabellenraster"/>
         <w:tblW w:w="0" w:type="auto"/>
         <w:tblLook w:val="04A0" w:firstRow="1" w:lastRow="0" w:firstColumn="1" w:lastColumn="0" w:noHBand="0" w:noVBand="1"/>
       </w:tblPr>
@@ -6477,7 +6463,7 @@
     </w:p>
     <w:tbl>
       <w:tblPr>
-        <w:tblStyle w:val="TableGrid"/>
+        <w:tblStyle w:val="Tabellenraster"/>
         <w:tblW w:w="0" w:type="auto"/>
         <w:tblLook w:val="04A0" w:firstRow="1" w:lastRow="0" w:firstColumn="1" w:lastColumn="0" w:noHBand="0" w:noVBand="1"/>
       </w:tblPr>
@@ -6793,15 +6779,12 @@
     </w:p>
     <w:p>
       <w:r>
-        <w:t xml:space="preserve">filter: </w:t>
-      </w:r>
-      <w:r>
-        <w:t>iterative filter (iteration: number of multipath)</w:t>
+        <w:t>filter: iterative filter (iteration: number of multipath)</w:t>
       </w:r>
     </w:p>
     <w:tbl>
       <w:tblPr>
-        <w:tblStyle w:val="TableGrid"/>
+        <w:tblStyle w:val="Tabellenraster"/>
         <w:tblW w:w="0" w:type="auto"/>
         <w:tblLook w:val="04A0" w:firstRow="1" w:lastRow="0" w:firstColumn="1" w:lastColumn="0" w:noHBand="0" w:noVBand="1"/>
       </w:tblPr>
@@ -7151,15 +7134,12 @@
         <w:t>4 multipath</w:t>
       </w:r>
       <w:r>
-        <w:t xml:space="preserve"> </w:t>
-      </w:r>
-      <w:r>
-        <w:t>(0.2 – 0.8)</w:t>
+        <w:t xml:space="preserve"> (0.2 – 0.8)</w:t>
       </w:r>
     </w:p>
     <w:tbl>
       <w:tblPr>
-        <w:tblStyle w:val="TableGrid"/>
+        <w:tblStyle w:val="Tabellenraster"/>
         <w:tblW w:w="0" w:type="auto"/>
         <w:tblLook w:val="04A0" w:firstRow="1" w:lastRow="0" w:firstColumn="1" w:lastColumn="0" w:noHBand="0" w:noVBand="1"/>
       </w:tblPr>
@@ -8086,13 +8066,7 @@
     </w:p>
     <w:p>
       <w:r>
-        <w:t xml:space="preserve">filter: </w:t>
-      </w:r>
-      <w:r>
-        <w:t>iterative filter</w:t>
-      </w:r>
-      <w:r>
-        <w:t xml:space="preserve"> </w:t>
+        <w:t xml:space="preserve">filter: iterative filter </w:t>
       </w:r>
       <w:r>
         <w:t>(iteration number of multipath)</w:t>
@@ -8109,7 +8083,7 @@
     </w:p>
     <w:tbl>
       <w:tblPr>
-        <w:tblStyle w:val="TableGrid"/>
+        <w:tblStyle w:val="Tabellenraster"/>
         <w:tblW w:w="0" w:type="auto"/>
         <w:tblLook w:val="04A0" w:firstRow="1" w:lastRow="0" w:firstColumn="1" w:lastColumn="0" w:noHBand="0" w:noVBand="1"/>
       </w:tblPr>
@@ -9053,7 +9027,7 @@
 </file>
 
 <file path=word/endnotes.xml><?xml version="1.0" encoding="utf-8"?>
-<w:endnotes xmlns:wpc="http://schemas.microsoft.com/office/word/2010/wordprocessingCanvas" xmlns:cx="http://schemas.microsoft.com/office/drawing/2014/chartex" xmlns:cx1="http://schemas.microsoft.com/office/drawing/2015/9/8/chartex" xmlns:cx2="http://schemas.microsoft.com/office/drawing/2015/10/21/chartex" xmlns:cx3="http://schemas.microsoft.com/office/drawing/2016/5/9/chartex" xmlns:cx4="http://schemas.microsoft.com/office/drawing/2016/5/10/chartex" xmlns:cx5="http://schemas.microsoft.com/office/drawing/2016/5/11/chartex" xmlns:cx6="http://schemas.microsoft.com/office/drawing/2016/5/12/chartex" xmlns:cx7="http://schemas.microsoft.com/office/drawing/2016/5/13/chartex" xmlns:cx8="http://schemas.microsoft.com/office/drawing/2016/5/14/chartex" xmlns:mc="http://schemas.openxmlformats.org/markup-compatibility/2006" xmlns:aink="http://schemas.microsoft.com/office/drawing/2016/ink" xmlns:am3d="http://schemas.microsoft.com/office/drawing/2017/model3d" xmlns:o="urn:schemas-microsoft-com:office:office" xmlns:oel="http://schemas.microsoft.com/office/2019/extlst" xmlns:r="http://schemas.openxmlformats.org/officeDocument/2006/relationships" xmlns:m="http://schemas.openxmlformats.org/officeDocument/2006/math" xmlns:v="urn:schemas-microsoft-com:vml" xmlns:wp14="http://schemas.microsoft.com/office/word/2010/wordprocessingDrawing" xmlns:wp="http://schemas.openxmlformats.org/drawingml/2006/wordprocessingDrawing" xmlns:w10="urn:schemas-microsoft-com:office:word" xmlns:w="http://schemas.openxmlformats.org/wordprocessingml/2006/main" xmlns:w14="http://schemas.microsoft.com/office/word/2010/wordml" xmlns:w15="http://schemas.microsoft.com/office/word/2012/wordml" xmlns:w16cex="http://schemas.microsoft.com/office/word/2018/wordml/cex" xmlns:w16cid="http://schemas.microsoft.com/office/word/2016/wordml/cid" xmlns:w16="http://schemas.microsoft.com/office/word/2018/wordml" xmlns:w16sdtdh="http://schemas.microsoft.com/office/word/2020/wordml/sdtdatahash" xmlns:w16se="http://schemas.microsoft.com/office/word/2015/wordml/symex" xmlns:wpg="http://schemas.microsoft.com/office/word/2010/wordprocessingGroup" xmlns:wpi="http://schemas.microsoft.com/office/word/2010/wordprocessingInk" xmlns:wne="http://schemas.microsoft.com/office/word/2006/wordml" xmlns:wps="http://schemas.microsoft.com/office/word/2010/wordprocessingShape" mc:Ignorable="w14 w15 w16se w16cid w16 w16cex w16sdtdh wp14">
+<w:endnotes xmlns:wpc="http://schemas.microsoft.com/office/word/2010/wordprocessingCanvas" xmlns:cx="http://schemas.microsoft.com/office/drawing/2014/chartex" xmlns:cx1="http://schemas.microsoft.com/office/drawing/2015/9/8/chartex" xmlns:cx2="http://schemas.microsoft.com/office/drawing/2015/10/21/chartex" xmlns:cx3="http://schemas.microsoft.com/office/drawing/2016/5/9/chartex" xmlns:cx4="http://schemas.microsoft.com/office/drawing/2016/5/10/chartex" xmlns:cx5="http://schemas.microsoft.com/office/drawing/2016/5/11/chartex" xmlns:cx6="http://schemas.microsoft.com/office/drawing/2016/5/12/chartex" xmlns:cx7="http://schemas.microsoft.com/office/drawing/2016/5/13/chartex" xmlns:cx8="http://schemas.microsoft.com/office/drawing/2016/5/14/chartex" xmlns:mc="http://schemas.openxmlformats.org/markup-compatibility/2006" xmlns:aink="http://schemas.microsoft.com/office/drawing/2016/ink" xmlns:am3d="http://schemas.microsoft.com/office/drawing/2017/model3d" xmlns:o="urn:schemas-microsoft-com:office:office" xmlns:r="http://schemas.openxmlformats.org/officeDocument/2006/relationships" xmlns:m="http://schemas.openxmlformats.org/officeDocument/2006/math" xmlns:v="urn:schemas-microsoft-com:vml" xmlns:wp14="http://schemas.microsoft.com/office/word/2010/wordprocessingDrawing" xmlns:wp="http://schemas.openxmlformats.org/drawingml/2006/wordprocessingDrawing" xmlns:w10="urn:schemas-microsoft-com:office:word" xmlns:w="http://schemas.openxmlformats.org/wordprocessingml/2006/main" xmlns:w14="http://schemas.microsoft.com/office/word/2010/wordml" xmlns:w15="http://schemas.microsoft.com/office/word/2012/wordml" xmlns:w16cid="http://schemas.microsoft.com/office/word/2016/wordml/cid" xmlns:w16se="http://schemas.microsoft.com/office/word/2015/wordml/symex" xmlns:wpg="http://schemas.microsoft.com/office/word/2010/wordprocessingGroup" xmlns:wpi="http://schemas.microsoft.com/office/word/2010/wordprocessingInk" xmlns:wne="http://schemas.microsoft.com/office/word/2006/wordml" xmlns:wps="http://schemas.microsoft.com/office/word/2010/wordprocessingShape" mc:Ignorable="w14 w15 w16se w16cid wp14">
   <w:endnote w:type="separator" w:id="-1">
     <w:p>
       <w:pPr>
@@ -9078,7 +9052,7 @@
 </file>
 
 <file path=word/footnotes.xml><?xml version="1.0" encoding="utf-8"?>
-<w:footnotes xmlns:wpc="http://schemas.microsoft.com/office/word/2010/wordprocessingCanvas" xmlns:cx="http://schemas.microsoft.com/office/drawing/2014/chartex" xmlns:cx1="http://schemas.microsoft.com/office/drawing/2015/9/8/chartex" xmlns:cx2="http://schemas.microsoft.com/office/drawing/2015/10/21/chartex" xmlns:cx3="http://schemas.microsoft.com/office/drawing/2016/5/9/chartex" xmlns:cx4="http://schemas.microsoft.com/office/drawing/2016/5/10/chartex" xmlns:cx5="http://schemas.microsoft.com/office/drawing/2016/5/11/chartex" xmlns:cx6="http://schemas.microsoft.com/office/drawing/2016/5/12/chartex" xmlns:cx7="http://schemas.microsoft.com/office/drawing/2016/5/13/chartex" xmlns:cx8="http://schemas.microsoft.com/office/drawing/2016/5/14/chartex" xmlns:mc="http://schemas.openxmlformats.org/markup-compatibility/2006" xmlns:aink="http://schemas.microsoft.com/office/drawing/2016/ink" xmlns:am3d="http://schemas.microsoft.com/office/drawing/2017/model3d" xmlns:o="urn:schemas-microsoft-com:office:office" xmlns:oel="http://schemas.microsoft.com/office/2019/extlst" xmlns:r="http://schemas.openxmlformats.org/officeDocument/2006/relationships" xmlns:m="http://schemas.openxmlformats.org/officeDocument/2006/math" xmlns:v="urn:schemas-microsoft-com:vml" xmlns:wp14="http://schemas.microsoft.com/office/word/2010/wordprocessingDrawing" xmlns:wp="http://schemas.openxmlformats.org/drawingml/2006/wordprocessingDrawing" xmlns:w10="urn:schemas-microsoft-com:office:word" xmlns:w="http://schemas.openxmlformats.org/wordprocessingml/2006/main" xmlns:w14="http://schemas.microsoft.com/office/word/2010/wordml" xmlns:w15="http://schemas.microsoft.com/office/word/2012/wordml" xmlns:w16cex="http://schemas.microsoft.com/office/word/2018/wordml/cex" xmlns:w16cid="http://schemas.microsoft.com/office/word/2016/wordml/cid" xmlns:w16="http://schemas.microsoft.com/office/word/2018/wordml" xmlns:w16sdtdh="http://schemas.microsoft.com/office/word/2020/wordml/sdtdatahash" xmlns:w16se="http://schemas.microsoft.com/office/word/2015/wordml/symex" xmlns:wpg="http://schemas.microsoft.com/office/word/2010/wordprocessingGroup" xmlns:wpi="http://schemas.microsoft.com/office/word/2010/wordprocessingInk" xmlns:wne="http://schemas.microsoft.com/office/word/2006/wordml" xmlns:wps="http://schemas.microsoft.com/office/word/2010/wordprocessingShape" mc:Ignorable="w14 w15 w16se w16cid w16 w16cex w16sdtdh wp14">
+<w:footnotes xmlns:wpc="http://schemas.microsoft.com/office/word/2010/wordprocessingCanvas" xmlns:cx="http://schemas.microsoft.com/office/drawing/2014/chartex" xmlns:cx1="http://schemas.microsoft.com/office/drawing/2015/9/8/chartex" xmlns:cx2="http://schemas.microsoft.com/office/drawing/2015/10/21/chartex" xmlns:cx3="http://schemas.microsoft.com/office/drawing/2016/5/9/chartex" xmlns:cx4="http://schemas.microsoft.com/office/drawing/2016/5/10/chartex" xmlns:cx5="http://schemas.microsoft.com/office/drawing/2016/5/11/chartex" xmlns:cx6="http://schemas.microsoft.com/office/drawing/2016/5/12/chartex" xmlns:cx7="http://schemas.microsoft.com/office/drawing/2016/5/13/chartex" xmlns:cx8="http://schemas.microsoft.com/office/drawing/2016/5/14/chartex" xmlns:mc="http://schemas.openxmlformats.org/markup-compatibility/2006" xmlns:aink="http://schemas.microsoft.com/office/drawing/2016/ink" xmlns:am3d="http://schemas.microsoft.com/office/drawing/2017/model3d" xmlns:o="urn:schemas-microsoft-com:office:office" xmlns:r="http://schemas.openxmlformats.org/officeDocument/2006/relationships" xmlns:m="http://schemas.openxmlformats.org/officeDocument/2006/math" xmlns:v="urn:schemas-microsoft-com:vml" xmlns:wp14="http://schemas.microsoft.com/office/word/2010/wordprocessingDrawing" xmlns:wp="http://schemas.openxmlformats.org/drawingml/2006/wordprocessingDrawing" xmlns:w10="urn:schemas-microsoft-com:office:word" xmlns:w="http://schemas.openxmlformats.org/wordprocessingml/2006/main" xmlns:w14="http://schemas.microsoft.com/office/word/2010/wordml" xmlns:w15="http://schemas.microsoft.com/office/word/2012/wordml" xmlns:w16cid="http://schemas.microsoft.com/office/word/2016/wordml/cid" xmlns:w16se="http://schemas.microsoft.com/office/word/2015/wordml/symex" xmlns:wpg="http://schemas.microsoft.com/office/word/2010/wordprocessingGroup" xmlns:wpi="http://schemas.microsoft.com/office/word/2010/wordprocessingInk" xmlns:wne="http://schemas.microsoft.com/office/word/2006/wordml" xmlns:wps="http://schemas.microsoft.com/office/word/2010/wordprocessingShape" mc:Ignorable="w14 w15 w16se w16cid wp14">
   <w:footnote w:type="separator" w:id="-1">
     <w:p>
       <w:pPr>
@@ -9103,7 +9077,7 @@
 </file>
 
 <file path=word/numbering.xml><?xml version="1.0" encoding="utf-8"?>
-<w:numbering xmlns:wpc="http://schemas.microsoft.com/office/word/2010/wordprocessingCanvas" xmlns:cx="http://schemas.microsoft.com/office/drawing/2014/chartex" xmlns:cx1="http://schemas.microsoft.com/office/drawing/2015/9/8/chartex" xmlns:cx2="http://schemas.microsoft.com/office/drawing/2015/10/21/chartex" xmlns:cx3="http://schemas.microsoft.com/office/drawing/2016/5/9/chartex" xmlns:cx4="http://schemas.microsoft.com/office/drawing/2016/5/10/chartex" xmlns:cx5="http://schemas.microsoft.com/office/drawing/2016/5/11/chartex" xmlns:cx6="http://schemas.microsoft.com/office/drawing/2016/5/12/chartex" xmlns:cx7="http://schemas.microsoft.com/office/drawing/2016/5/13/chartex" xmlns:cx8="http://schemas.microsoft.com/office/drawing/2016/5/14/chartex" xmlns:mc="http://schemas.openxmlformats.org/markup-compatibility/2006" xmlns:aink="http://schemas.microsoft.com/office/drawing/2016/ink" xmlns:am3d="http://schemas.microsoft.com/office/drawing/2017/model3d" xmlns:o="urn:schemas-microsoft-com:office:office" xmlns:oel="http://schemas.microsoft.com/office/2019/extlst" xmlns:r="http://schemas.openxmlformats.org/officeDocument/2006/relationships" xmlns:m="http://schemas.openxmlformats.org/officeDocument/2006/math" xmlns:v="urn:schemas-microsoft-com:vml" xmlns:wp14="http://schemas.microsoft.com/office/word/2010/wordprocessingDrawing" xmlns:wp="http://schemas.openxmlformats.org/drawingml/2006/wordprocessingDrawing" xmlns:w10="urn:schemas-microsoft-com:office:word" xmlns:w="http://schemas.openxmlformats.org/wordprocessingml/2006/main" xmlns:w14="http://schemas.microsoft.com/office/word/2010/wordml" xmlns:w15="http://schemas.microsoft.com/office/word/2012/wordml" xmlns:w16cex="http://schemas.microsoft.com/office/word/2018/wordml/cex" xmlns:w16cid="http://schemas.microsoft.com/office/word/2016/wordml/cid" xmlns:w16="http://schemas.microsoft.com/office/word/2018/wordml" xmlns:w16sdtdh="http://schemas.microsoft.com/office/word/2020/wordml/sdtdatahash" xmlns:w16se="http://schemas.microsoft.com/office/word/2015/wordml/symex" xmlns:wpg="http://schemas.microsoft.com/office/word/2010/wordprocessingGroup" xmlns:wpi="http://schemas.microsoft.com/office/word/2010/wordprocessingInk" xmlns:wne="http://schemas.microsoft.com/office/word/2006/wordml" xmlns:wps="http://schemas.microsoft.com/office/word/2010/wordprocessingShape" mc:Ignorable="w14 w15 w16se w16cid w16 w16cex w16sdtdh wp14">
+<w:numbering xmlns:wpc="http://schemas.microsoft.com/office/word/2010/wordprocessingCanvas" xmlns:cx="http://schemas.microsoft.com/office/drawing/2014/chartex" xmlns:cx1="http://schemas.microsoft.com/office/drawing/2015/9/8/chartex" xmlns:cx2="http://schemas.microsoft.com/office/drawing/2015/10/21/chartex" xmlns:cx3="http://schemas.microsoft.com/office/drawing/2016/5/9/chartex" xmlns:cx4="http://schemas.microsoft.com/office/drawing/2016/5/10/chartex" xmlns:cx5="http://schemas.microsoft.com/office/drawing/2016/5/11/chartex" xmlns:cx6="http://schemas.microsoft.com/office/drawing/2016/5/12/chartex" xmlns:cx7="http://schemas.microsoft.com/office/drawing/2016/5/13/chartex" xmlns:cx8="http://schemas.microsoft.com/office/drawing/2016/5/14/chartex" xmlns:mc="http://schemas.openxmlformats.org/markup-compatibility/2006" xmlns:aink="http://schemas.microsoft.com/office/drawing/2016/ink" xmlns:am3d="http://schemas.microsoft.com/office/drawing/2017/model3d" xmlns:o="urn:schemas-microsoft-com:office:office" xmlns:r="http://schemas.openxmlformats.org/officeDocument/2006/relationships" xmlns:m="http://schemas.openxmlformats.org/officeDocument/2006/math" xmlns:v="urn:schemas-microsoft-com:vml" xmlns:wp14="http://schemas.microsoft.com/office/word/2010/wordprocessingDrawing" xmlns:wp="http://schemas.openxmlformats.org/drawingml/2006/wordprocessingDrawing" xmlns:w10="urn:schemas-microsoft-com:office:word" xmlns:w="http://schemas.openxmlformats.org/wordprocessingml/2006/main" xmlns:w14="http://schemas.microsoft.com/office/word/2010/wordml" xmlns:w15="http://schemas.microsoft.com/office/word/2012/wordml" xmlns:w16cid="http://schemas.microsoft.com/office/word/2016/wordml/cid" xmlns:w16se="http://schemas.microsoft.com/office/word/2015/wordml/symex" xmlns:wpg="http://schemas.microsoft.com/office/word/2010/wordprocessingGroup" xmlns:wpi="http://schemas.microsoft.com/office/word/2010/wordprocessingInk" xmlns:wne="http://schemas.microsoft.com/office/word/2006/wordml" xmlns:wps="http://schemas.microsoft.com/office/word/2010/wordprocessingShape" mc:Ignorable="w14 w15 w16se w16cid wp14">
   <w:abstractNum w:abstractNumId="0" w15:restartNumberingAfterBreak="0">
     <w:nsid w:val="06A64BAD"/>
     <w:multiLevelType w:val="hybridMultilevel"/>
@@ -9481,23 +9455,23 @@
       </w:pPr>
     </w:lvl>
   </w:abstractNum>
-  <w:num w:numId="1" w16cid:durableId="697972275">
+  <w:num w:numId="1">
     <w:abstractNumId w:val="2"/>
   </w:num>
-  <w:num w:numId="2" w16cid:durableId="1052466260">
+  <w:num w:numId="2">
     <w:abstractNumId w:val="3"/>
   </w:num>
-  <w:num w:numId="3" w16cid:durableId="750351708">
+  <w:num w:numId="3">
     <w:abstractNumId w:val="1"/>
   </w:num>
-  <w:num w:numId="4" w16cid:durableId="1723140880">
+  <w:num w:numId="4">
     <w:abstractNumId w:val="0"/>
   </w:num>
 </w:numbering>
 </file>
 
 <file path=word/styles.xml><?xml version="1.0" encoding="utf-8"?>
-<w:styles xmlns:mc="http://schemas.openxmlformats.org/markup-compatibility/2006" xmlns:r="http://schemas.openxmlformats.org/officeDocument/2006/relationships" xmlns:w="http://schemas.openxmlformats.org/wordprocessingml/2006/main" xmlns:w14="http://schemas.microsoft.com/office/word/2010/wordml" xmlns:w15="http://schemas.microsoft.com/office/word/2012/wordml" xmlns:w16cex="http://schemas.microsoft.com/office/word/2018/wordml/cex" xmlns:w16cid="http://schemas.microsoft.com/office/word/2016/wordml/cid" xmlns:w16="http://schemas.microsoft.com/office/word/2018/wordml" xmlns:w16sdtdh="http://schemas.microsoft.com/office/word/2020/wordml/sdtdatahash" xmlns:w16se="http://schemas.microsoft.com/office/word/2015/wordml/symex" mc:Ignorable="w14 w15 w16se w16cid w16 w16cex w16sdtdh">
+<w:styles xmlns:mc="http://schemas.openxmlformats.org/markup-compatibility/2006" xmlns:r="http://schemas.openxmlformats.org/officeDocument/2006/relationships" xmlns:w="http://schemas.openxmlformats.org/wordprocessingml/2006/main" xmlns:w14="http://schemas.microsoft.com/office/word/2010/wordml" xmlns:w15="http://schemas.microsoft.com/office/word/2012/wordml" xmlns:w16cid="http://schemas.microsoft.com/office/word/2016/wordml/cid" xmlns:w16se="http://schemas.microsoft.com/office/word/2015/wordml/symex" mc:Ignorable="w14 w15 w16se w16cid">
   <w:docDefaults>
     <w:rPrDefault>
       <w:rPr>
@@ -9515,7 +9489,7 @@
       </w:pPr>
     </w:pPrDefault>
   </w:docDefaults>
-  <w:latentStyles w:defLockedState="0" w:defUIPriority="99" w:defSemiHidden="0" w:defUnhideWhenUsed="0" w:defQFormat="0" w:count="376">
+  <w:latentStyles w:defLockedState="0" w:defUIPriority="99" w:defSemiHidden="0" w:defUnhideWhenUsed="0" w:defQFormat="0" w:count="375">
     <w:lsdException w:name="Normal" w:uiPriority="0" w:qFormat="1"/>
     <w:lsdException w:name="heading 1" w:uiPriority="9" w:qFormat="1"/>
     <w:lsdException w:name="heading 2" w:semiHidden="1" w:uiPriority="9" w:unhideWhenUsed="1" w:qFormat="1"/>
@@ -9891,18 +9865,18 @@
     <w:lsdException w:name="Smart Hyperlink" w:semiHidden="1" w:unhideWhenUsed="1"/>
     <w:lsdException w:name="Hashtag" w:semiHidden="1" w:unhideWhenUsed="1"/>
     <w:lsdException w:name="Unresolved Mention" w:semiHidden="1" w:unhideWhenUsed="1"/>
-    <w:lsdException w:name="Smart Link" w:semiHidden="1" w:unhideWhenUsed="1"/>
   </w:latentStyles>
-  <w:style w:type="paragraph" w:default="1" w:styleId="Normal">
+  <w:style w:type="paragraph" w:default="1" w:styleId="Standard">
     <w:name w:val="Normal"/>
     <w:qFormat/>
   </w:style>
-  <w:style w:type="character" w:default="1" w:styleId="DefaultParagraphFont">
+  <w:style w:type="character" w:default="1" w:styleId="Absatz-Standardschriftart">
     <w:name w:val="Default Paragraph Font"/>
     <w:uiPriority w:val="1"/>
+    <w:semiHidden/>
     <w:unhideWhenUsed/>
   </w:style>
-  <w:style w:type="table" w:default="1" w:styleId="TableNormal">
+  <w:style w:type="table" w:default="1" w:styleId="NormaleTabelle">
     <w:name w:val="Normal Table"/>
     <w:uiPriority w:val="99"/>
     <w:semiHidden/>
@@ -9917,16 +9891,16 @@
       </w:tblCellMar>
     </w:tblPr>
   </w:style>
-  <w:style w:type="numbering" w:default="1" w:styleId="NoList">
+  <w:style w:type="numbering" w:default="1" w:styleId="KeineListe">
     <w:name w:val="No List"/>
     <w:uiPriority w:val="99"/>
     <w:semiHidden/>
     <w:unhideWhenUsed/>
   </w:style>
-  <w:style w:type="paragraph" w:styleId="Header">
+  <w:style w:type="paragraph" w:styleId="Kopfzeile">
     <w:name w:val="header"/>
-    <w:basedOn w:val="Normal"/>
-    <w:link w:val="HeaderChar"/>
+    <w:basedOn w:val="Standard"/>
+    <w:link w:val="KopfzeileZchn"/>
     <w:uiPriority w:val="99"/>
     <w:unhideWhenUsed/>
     <w:rsid w:val="00CF0097"/>
@@ -9938,17 +9912,17 @@
       <w:spacing w:after="0" w:line="240" w:lineRule="auto"/>
     </w:pPr>
   </w:style>
-  <w:style w:type="character" w:customStyle="1" w:styleId="HeaderChar">
-    <w:name w:val="Header Char"/>
-    <w:basedOn w:val="DefaultParagraphFont"/>
-    <w:link w:val="Header"/>
+  <w:style w:type="character" w:customStyle="1" w:styleId="KopfzeileZchn">
+    <w:name w:val="Kopfzeile Zchn"/>
+    <w:basedOn w:val="Absatz-Standardschriftart"/>
+    <w:link w:val="Kopfzeile"/>
     <w:uiPriority w:val="99"/>
     <w:rsid w:val="00CF0097"/>
   </w:style>
-  <w:style w:type="paragraph" w:styleId="Footer">
+  <w:style w:type="paragraph" w:styleId="Fuzeile">
     <w:name w:val="footer"/>
-    <w:basedOn w:val="Normal"/>
-    <w:link w:val="FooterChar"/>
+    <w:basedOn w:val="Standard"/>
+    <w:link w:val="FuzeileZchn"/>
     <w:uiPriority w:val="99"/>
     <w:unhideWhenUsed/>
     <w:rsid w:val="00CF0097"/>
@@ -9960,16 +9934,16 @@
       <w:spacing w:after="0" w:line="240" w:lineRule="auto"/>
     </w:pPr>
   </w:style>
-  <w:style w:type="character" w:customStyle="1" w:styleId="FooterChar">
-    <w:name w:val="Footer Char"/>
-    <w:basedOn w:val="DefaultParagraphFont"/>
-    <w:link w:val="Footer"/>
+  <w:style w:type="character" w:customStyle="1" w:styleId="FuzeileZchn">
+    <w:name w:val="Fußzeile Zchn"/>
+    <w:basedOn w:val="Absatz-Standardschriftart"/>
+    <w:link w:val="Fuzeile"/>
     <w:uiPriority w:val="99"/>
     <w:rsid w:val="00CF0097"/>
   </w:style>
-  <w:style w:type="paragraph" w:styleId="ListParagraph">
+  <w:style w:type="paragraph" w:styleId="Listenabsatz">
     <w:name w:val="List Paragraph"/>
-    <w:basedOn w:val="Normal"/>
+    <w:basedOn w:val="Standard"/>
     <w:uiPriority w:val="34"/>
     <w:qFormat/>
     <w:rsid w:val="005357C2"/>
@@ -9978,10 +9952,10 @@
       <w:contextualSpacing/>
     </w:pPr>
   </w:style>
-  <w:style w:type="paragraph" w:styleId="Caption">
+  <w:style w:type="paragraph" w:styleId="Beschriftung">
     <w:name w:val="caption"/>
-    <w:basedOn w:val="Normal"/>
-    <w:next w:val="Normal"/>
+    <w:basedOn w:val="Standard"/>
+    <w:next w:val="Standard"/>
     <w:uiPriority w:val="35"/>
     <w:unhideWhenUsed/>
     <w:qFormat/>
@@ -9997,9 +9971,9 @@
       <w:szCs w:val="18"/>
     </w:rPr>
   </w:style>
-  <w:style w:type="table" w:styleId="TableGrid">
+  <w:style w:type="table" w:styleId="Tabellenraster">
     <w:name w:val="Table Grid"/>
-    <w:basedOn w:val="TableNormal"/>
+    <w:basedOn w:val="NormaleTabelle"/>
     <w:uiPriority w:val="39"/>
     <w:rsid w:val="00296557"/>
     <w:pPr>

</xml_diff>

<commit_message>
add real data processing script
</commit_message>
<xml_diff>
--- a/Report.docx
+++ b/Report.docx
@@ -1,6 +1,6 @@
 
 <file path=word/document.xml><?xml version="1.0" encoding="utf-8"?>
-<w:document xmlns:wpc="http://schemas.microsoft.com/office/word/2010/wordprocessingCanvas" xmlns:cx="http://schemas.microsoft.com/office/drawing/2014/chartex" xmlns:cx1="http://schemas.microsoft.com/office/drawing/2015/9/8/chartex" xmlns:cx2="http://schemas.microsoft.com/office/drawing/2015/10/21/chartex" xmlns:cx3="http://schemas.microsoft.com/office/drawing/2016/5/9/chartex" xmlns:cx4="http://schemas.microsoft.com/office/drawing/2016/5/10/chartex" xmlns:cx5="http://schemas.microsoft.com/office/drawing/2016/5/11/chartex" xmlns:cx6="http://schemas.microsoft.com/office/drawing/2016/5/12/chartex" xmlns:cx7="http://schemas.microsoft.com/office/drawing/2016/5/13/chartex" xmlns:cx8="http://schemas.microsoft.com/office/drawing/2016/5/14/chartex" xmlns:mc="http://schemas.openxmlformats.org/markup-compatibility/2006" xmlns:aink="http://schemas.microsoft.com/office/drawing/2016/ink" xmlns:am3d="http://schemas.microsoft.com/office/drawing/2017/model3d" xmlns:o="urn:schemas-microsoft-com:office:office" xmlns:oel="http://schemas.microsoft.com/office/2019/extlst" xmlns:r="http://schemas.openxmlformats.org/officeDocument/2006/relationships" xmlns:m="http://schemas.openxmlformats.org/officeDocument/2006/math" xmlns:v="urn:schemas-microsoft-com:vml" xmlns:wp14="http://schemas.microsoft.com/office/word/2010/wordprocessingDrawing" xmlns:wp="http://schemas.openxmlformats.org/drawingml/2006/wordprocessingDrawing" xmlns:w10="urn:schemas-microsoft-com:office:word" xmlns:w="http://schemas.openxmlformats.org/wordprocessingml/2006/main" xmlns:w14="http://schemas.microsoft.com/office/word/2010/wordml" xmlns:w15="http://schemas.microsoft.com/office/word/2012/wordml" xmlns:w16cex="http://schemas.microsoft.com/office/word/2018/wordml/cex" xmlns:w16cid="http://schemas.microsoft.com/office/word/2016/wordml/cid" xmlns:w16="http://schemas.microsoft.com/office/word/2018/wordml" xmlns:w16sdtdh="http://schemas.microsoft.com/office/word/2020/wordml/sdtdatahash" xmlns:w16se="http://schemas.microsoft.com/office/word/2015/wordml/symex" xmlns:wpg="http://schemas.microsoft.com/office/word/2010/wordprocessingGroup" xmlns:wpi="http://schemas.microsoft.com/office/word/2010/wordprocessingInk" xmlns:wne="http://schemas.microsoft.com/office/word/2006/wordml" xmlns:wps="http://schemas.microsoft.com/office/word/2010/wordprocessingShape" mc:Ignorable="w14 w15 w16se w16cid w16 w16cex w16sdtdh wp14">
+<w:document xmlns:wpc="http://schemas.microsoft.com/office/word/2010/wordprocessingCanvas" xmlns:cx="http://schemas.microsoft.com/office/drawing/2014/chartex" xmlns:cx1="http://schemas.microsoft.com/office/drawing/2015/9/8/chartex" xmlns:cx2="http://schemas.microsoft.com/office/drawing/2015/10/21/chartex" xmlns:cx3="http://schemas.microsoft.com/office/drawing/2016/5/9/chartex" xmlns:cx4="http://schemas.microsoft.com/office/drawing/2016/5/10/chartex" xmlns:cx5="http://schemas.microsoft.com/office/drawing/2016/5/11/chartex" xmlns:cx6="http://schemas.microsoft.com/office/drawing/2016/5/12/chartex" xmlns:cx7="http://schemas.microsoft.com/office/drawing/2016/5/13/chartex" xmlns:cx8="http://schemas.microsoft.com/office/drawing/2016/5/14/chartex" xmlns:mc="http://schemas.openxmlformats.org/markup-compatibility/2006" xmlns:aink="http://schemas.microsoft.com/office/drawing/2016/ink" xmlns:am3d="http://schemas.microsoft.com/office/drawing/2017/model3d" xmlns:o="urn:schemas-microsoft-com:office:office" xmlns:r="http://schemas.openxmlformats.org/officeDocument/2006/relationships" xmlns:m="http://schemas.openxmlformats.org/officeDocument/2006/math" xmlns:v="urn:schemas-microsoft-com:vml" xmlns:wp14="http://schemas.microsoft.com/office/word/2010/wordprocessingDrawing" xmlns:wp="http://schemas.openxmlformats.org/drawingml/2006/wordprocessingDrawing" xmlns:w10="urn:schemas-microsoft-com:office:word" xmlns:w="http://schemas.openxmlformats.org/wordprocessingml/2006/main" xmlns:w14="http://schemas.microsoft.com/office/word/2010/wordml" xmlns:w15="http://schemas.microsoft.com/office/word/2012/wordml" xmlns:w16cid="http://schemas.microsoft.com/office/word/2016/wordml/cid" xmlns:w16se="http://schemas.microsoft.com/office/word/2015/wordml/symex" xmlns:wpg="http://schemas.microsoft.com/office/word/2010/wordprocessingGroup" xmlns:wpi="http://schemas.microsoft.com/office/word/2010/wordprocessingInk" xmlns:wne="http://schemas.microsoft.com/office/word/2006/wordml" xmlns:wps="http://schemas.microsoft.com/office/word/2010/wordprocessingShape" mc:Ignorable="w14 w15 w16se w16cid wp14">
   <w:body>
     <w:p>
       <w:pPr>
@@ -27,7 +27,7 @@
     </w:p>
     <w:p>
       <w:pPr>
-        <w:pStyle w:val="ListParagraph"/>
+        <w:pStyle w:val="Listenabsatz"/>
         <w:numPr>
           <w:ilvl w:val="0"/>
           <w:numId w:val="4"/>
@@ -47,7 +47,7 @@
     </w:p>
     <w:p>
       <w:pPr>
-        <w:pStyle w:val="ListParagraph"/>
+        <w:pStyle w:val="Listenabsatz"/>
         <w:numPr>
           <w:ilvl w:val="0"/>
           <w:numId w:val="4"/>
@@ -67,7 +67,7 @@
     </w:p>
     <w:p>
       <w:pPr>
-        <w:pStyle w:val="ListParagraph"/>
+        <w:pStyle w:val="Listenabsatz"/>
         <w:numPr>
           <w:ilvl w:val="0"/>
           <w:numId w:val="4"/>
@@ -87,7 +87,7 @@
     </w:p>
     <w:p>
       <w:pPr>
-        <w:pStyle w:val="ListParagraph"/>
+        <w:pStyle w:val="Listenabsatz"/>
         <w:numPr>
           <w:ilvl w:val="0"/>
           <w:numId w:val="4"/>
@@ -107,18 +107,7 @@
     </w:p>
     <w:p>
       <w:pPr>
-        <w:pStyle w:val="ListParagraph"/>
-      </w:pPr>
-      <w:r>
-        <w:t xml:space="preserve">The main idea behind beamformers is to suppress the noise and interferences in an environment and detect the signal of interest more precisely. </w:t>
-      </w:r>
-      <w:r>
-        <w:t xml:space="preserve">To achieve this task, multiple antennas are used instead of a single antenna to record the incoming signal. Then, signals from the antenna array are processed by an array processing algorithm to extract the signal of interest (SOI). </w:t>
-      </w:r>
-    </w:p>
-    <w:p>
-      <w:pPr>
-        <w:pStyle w:val="ListParagraph"/>
+        <w:pStyle w:val="Listenabsatz"/>
         <w:numPr>
           <w:ilvl w:val="0"/>
           <w:numId w:val="4"/>
@@ -138,7 +127,7 @@
     </w:p>
     <w:p>
       <w:pPr>
-        <w:pStyle w:val="ListParagraph"/>
+        <w:pStyle w:val="Listenabsatz"/>
         <w:numPr>
           <w:ilvl w:val="0"/>
           <w:numId w:val="4"/>
@@ -158,7 +147,7 @@
     </w:p>
     <w:p>
       <w:pPr>
-        <w:pStyle w:val="ListParagraph"/>
+        <w:pStyle w:val="Listenabsatz"/>
         <w:numPr>
           <w:ilvl w:val="0"/>
           <w:numId w:val="4"/>
@@ -178,7 +167,7 @@
     </w:p>
     <w:p>
       <w:pPr>
-        <w:pStyle w:val="ListParagraph"/>
+        <w:pStyle w:val="Listenabsatz"/>
         <w:numPr>
           <w:ilvl w:val="0"/>
           <w:numId w:val="4"/>
@@ -234,7 +223,7 @@
     </w:p>
     <w:p>
       <w:pPr>
-        <w:pStyle w:val="ListParagraph"/>
+        <w:pStyle w:val="Listenabsatz"/>
         <w:numPr>
           <w:ilvl w:val="0"/>
           <w:numId w:val="1"/>
@@ -260,7 +249,7 @@
     </w:p>
     <w:p>
       <w:pPr>
-        <w:pStyle w:val="ListParagraph"/>
+        <w:pStyle w:val="Listenabsatz"/>
         <w:numPr>
           <w:ilvl w:val="0"/>
           <w:numId w:val="1"/>
@@ -318,7 +307,7 @@
     </w:p>
     <w:p>
       <w:pPr>
-        <w:pStyle w:val="ListParagraph"/>
+        <w:pStyle w:val="Listenabsatz"/>
         <w:rPr>
           <w:b/>
           <w:bCs/>
@@ -328,7 +317,7 @@
     </w:p>
     <w:p>
       <w:pPr>
-        <w:pStyle w:val="ListParagraph"/>
+        <w:pStyle w:val="Listenabsatz"/>
         <w:keepNext/>
         <w:jc w:val="center"/>
       </w:pPr>
@@ -338,7 +327,6 @@
           <w:bCs/>
           <w:noProof/>
         </w:rPr>
-        <w:lastRenderedPageBreak/>
         <w:drawing>
           <wp:inline distT="0" distB="0" distL="0" distR="0" wp14:anchorId="09F25830" wp14:editId="4397CF70">
             <wp:extent cx="2545238" cy="2286000"/>
@@ -378,7 +366,7 @@
     </w:p>
     <w:p>
       <w:pPr>
-        <w:pStyle w:val="Caption"/>
+        <w:pStyle w:val="Beschriftung"/>
         <w:jc w:val="center"/>
         <w:rPr>
           <w:b/>
@@ -389,34 +377,21 @@
       <w:r>
         <w:t xml:space="preserve">Figure </w:t>
       </w:r>
-      <w:r>
-        <w:fldChar w:fldCharType="begin"/>
-      </w:r>
-      <w:r>
-        <w:instrText xml:space="preserve"> SEQ Figure \* ARABIC </w:instrText>
-      </w:r>
-      <w:r>
-        <w:fldChar w:fldCharType="separate"/>
-      </w:r>
-      <w:r>
-        <w:rPr>
-          <w:noProof/>
-        </w:rPr>
-        <w:t>1</w:t>
-      </w:r>
-      <w:r>
-        <w:rPr>
-          <w:noProof/>
-        </w:rPr>
-        <w:fldChar w:fldCharType="end"/>
-      </w:r>
+      <w:fldSimple w:instr=" SEQ Figure \* ARABIC ">
+        <w:r>
+          <w:rPr>
+            <w:noProof/>
+          </w:rPr>
+          <w:t>1</w:t>
+        </w:r>
+      </w:fldSimple>
       <w:r>
         <w:t>: Coordinate system</w:t>
       </w:r>
     </w:p>
     <w:p>
       <w:pPr>
-        <w:pStyle w:val="ListParagraph"/>
+        <w:pStyle w:val="Listenabsatz"/>
         <w:numPr>
           <w:ilvl w:val="0"/>
           <w:numId w:val="1"/>
@@ -431,6 +406,7 @@
           <w:bCs/>
           <w:noProof/>
         </w:rPr>
+        <w:lastRenderedPageBreak/>
         <w:t xml:space="preserve">Target Only Filter: </w:t>
       </w:r>
       <w:r>
@@ -474,7 +450,7 @@
     </w:p>
     <w:p>
       <w:pPr>
-        <w:pStyle w:val="ListParagraph"/>
+        <w:pStyle w:val="Listenabsatz"/>
         <w:numPr>
           <w:ilvl w:val="0"/>
           <w:numId w:val="1"/>
@@ -506,15 +482,15 @@
     </w:p>
     <w:p>
       <w:pPr>
-        <w:pStyle w:val="ListParagraph"/>
-        <w:rPr>
-          <w:noProof/>
-        </w:rPr>
-      </w:pPr>
-    </w:p>
-    <w:p>
-      <w:pPr>
-        <w:pStyle w:val="ListParagraph"/>
+        <w:pStyle w:val="Listenabsatz"/>
+        <w:rPr>
+          <w:noProof/>
+        </w:rPr>
+      </w:pPr>
+    </w:p>
+    <w:p>
+      <w:pPr>
+        <w:pStyle w:val="Listenabsatz"/>
         <w:keepNext/>
         <w:jc w:val="center"/>
       </w:pPr>
@@ -576,33 +552,20 @@
     </w:p>
     <w:p>
       <w:pPr>
-        <w:pStyle w:val="Caption"/>
+        <w:pStyle w:val="Beschriftung"/>
         <w:jc w:val="center"/>
       </w:pPr>
       <w:r>
         <w:t xml:space="preserve">Figure </w:t>
       </w:r>
-      <w:r>
-        <w:fldChar w:fldCharType="begin"/>
-      </w:r>
-      <w:r>
-        <w:instrText xml:space="preserve"> SEQ Figure \* ARABIC </w:instrText>
-      </w:r>
-      <w:r>
-        <w:fldChar w:fldCharType="separate"/>
-      </w:r>
-      <w:r>
-        <w:rPr>
-          <w:noProof/>
-        </w:rPr>
-        <w:t>2</w:t>
-      </w:r>
-      <w:r>
-        <w:rPr>
-          <w:noProof/>
-        </w:rPr>
-        <w:fldChar w:fldCharType="end"/>
-      </w:r>
+      <w:fldSimple w:instr=" SEQ Figure \* ARABIC ">
+        <w:r>
+          <w:rPr>
+            <w:noProof/>
+          </w:rPr>
+          <w:t>2</w:t>
+        </w:r>
+      </w:fldSimple>
       <w:r>
         <w:t>: Projection operation in conical filter</w:t>
       </w:r>
@@ -610,7 +573,7 @@
     <w:p/>
     <w:p>
       <w:pPr>
-        <w:pStyle w:val="ListParagraph"/>
+        <w:pStyle w:val="Listenabsatz"/>
         <w:numPr>
           <w:ilvl w:val="0"/>
           <w:numId w:val="1"/>
@@ -662,14 +625,7 @@
         <w:rPr>
           <w:noProof/>
         </w:rPr>
-        <w:t xml:space="preserve"> source is extracted by the beamformer. Extracted signal’ s phase is adjusted </w:t>
-      </w:r>
-      <w:r>
-        <w:rPr>
-          <w:noProof/>
-        </w:rPr>
-        <w:lastRenderedPageBreak/>
-        <w:t>based on the location of the antenna elements.</w:t>
+        <w:t xml:space="preserve"> source is extracted by the beamformer. Extracted signal’ s phase is adjusted based on the location of the antenna elements.</w:t>
       </w:r>
       <w:r>
         <w:rPr>
@@ -743,6 +699,7 @@
           <w:bCs/>
           <w:noProof/>
         </w:rPr>
+        <w:lastRenderedPageBreak/>
         <w:drawing>
           <wp:inline distT="0" distB="0" distL="0" distR="0" wp14:anchorId="7C4A4A86" wp14:editId="10D501BA">
             <wp:extent cx="3600000" cy="2702932"/>
@@ -795,7 +752,7 @@
     </w:p>
     <w:p>
       <w:pPr>
-        <w:pStyle w:val="Caption"/>
+        <w:pStyle w:val="Beschriftung"/>
         <w:rPr>
           <w:b/>
           <w:bCs/>
@@ -804,27 +761,14 @@
       <w:r>
         <w:t xml:space="preserve">Figure </w:t>
       </w:r>
-      <w:r>
-        <w:fldChar w:fldCharType="begin"/>
-      </w:r>
-      <w:r>
-        <w:instrText xml:space="preserve"> SEQ Figure \* ARABIC </w:instrText>
-      </w:r>
-      <w:r>
-        <w:fldChar w:fldCharType="separate"/>
-      </w:r>
-      <w:r>
-        <w:rPr>
-          <w:noProof/>
-        </w:rPr>
-        <w:t>3</w:t>
-      </w:r>
-      <w:r>
-        <w:rPr>
-          <w:noProof/>
-        </w:rPr>
-        <w:fldChar w:fldCharType="end"/>
-      </w:r>
+      <w:fldSimple w:instr=" SEQ Figure \* ARABIC ">
+        <w:r>
+          <w:rPr>
+            <w:noProof/>
+          </w:rPr>
+          <w:t>3</w:t>
+        </w:r>
+      </w:fldSimple>
       <w:r>
         <w:t>:</w:t>
       </w:r>
@@ -901,7 +845,7 @@
     </w:p>
     <w:p>
       <w:pPr>
-        <w:pStyle w:val="Caption"/>
+        <w:pStyle w:val="Beschriftung"/>
         <w:rPr>
           <w:b/>
           <w:bCs/>
@@ -910,27 +854,14 @@
       <w:r>
         <w:t xml:space="preserve">Figure </w:t>
       </w:r>
-      <w:r>
-        <w:fldChar w:fldCharType="begin"/>
-      </w:r>
-      <w:r>
-        <w:instrText xml:space="preserve"> SEQ Figure \* ARABIC </w:instrText>
-      </w:r>
-      <w:r>
-        <w:fldChar w:fldCharType="separate"/>
-      </w:r>
-      <w:r>
-        <w:rPr>
-          <w:noProof/>
-        </w:rPr>
-        <w:t>4</w:t>
-      </w:r>
-      <w:r>
-        <w:rPr>
-          <w:noProof/>
-        </w:rPr>
-        <w:fldChar w:fldCharType="end"/>
-      </w:r>
+      <w:fldSimple w:instr=" SEQ Figure \* ARABIC ">
+        <w:r>
+          <w:rPr>
+            <w:noProof/>
+          </w:rPr>
+          <w:t>4</w:t>
+        </w:r>
+      </w:fldSimple>
       <w:proofErr w:type="gramStart"/>
       <w:r>
         <w:t>:</w:t>
@@ -1013,7 +944,7 @@
     </w:p>
     <w:p>
       <w:pPr>
-        <w:pStyle w:val="Caption"/>
+        <w:pStyle w:val="Beschriftung"/>
         <w:rPr>
           <w:b/>
           <w:bCs/>
@@ -1022,27 +953,14 @@
       <w:r>
         <w:t xml:space="preserve">Figure </w:t>
       </w:r>
-      <w:r>
-        <w:fldChar w:fldCharType="begin"/>
-      </w:r>
-      <w:r>
-        <w:instrText xml:space="preserve"> SEQ Figure \* ARABIC </w:instrText>
-      </w:r>
-      <w:r>
-        <w:fldChar w:fldCharType="separate"/>
-      </w:r>
-      <w:r>
-        <w:rPr>
-          <w:noProof/>
-        </w:rPr>
-        <w:t>5</w:t>
-      </w:r>
-      <w:r>
-        <w:rPr>
-          <w:noProof/>
-        </w:rPr>
-        <w:fldChar w:fldCharType="end"/>
-      </w:r>
+      <w:fldSimple w:instr=" SEQ Figure \* ARABIC ">
+        <w:r>
+          <w:rPr>
+            <w:noProof/>
+          </w:rPr>
+          <w:t>5</w:t>
+        </w:r>
+      </w:fldSimple>
       <w:proofErr w:type="gramStart"/>
       <w:r>
         <w:t>:</w:t>
@@ -1124,7 +1042,7 @@
     </w:p>
     <w:p>
       <w:pPr>
-        <w:pStyle w:val="Caption"/>
+        <w:pStyle w:val="Beschriftung"/>
         <w:rPr>
           <w:b/>
           <w:bCs/>
@@ -1133,27 +1051,14 @@
       <w:r>
         <w:t xml:space="preserve">Figure </w:t>
       </w:r>
-      <w:r>
-        <w:fldChar w:fldCharType="begin"/>
-      </w:r>
-      <w:r>
-        <w:instrText xml:space="preserve"> SEQ Figure \* ARABIC </w:instrText>
-      </w:r>
-      <w:r>
-        <w:fldChar w:fldCharType="separate"/>
-      </w:r>
-      <w:r>
-        <w:rPr>
-          <w:noProof/>
-        </w:rPr>
-        <w:t>6</w:t>
-      </w:r>
-      <w:r>
-        <w:rPr>
-          <w:noProof/>
-        </w:rPr>
-        <w:fldChar w:fldCharType="end"/>
-      </w:r>
+      <w:fldSimple w:instr=" SEQ Figure \* ARABIC ">
+        <w:r>
+          <w:rPr>
+            <w:noProof/>
+          </w:rPr>
+          <w:t>6</w:t>
+        </w:r>
+      </w:fldSimple>
       <w:proofErr w:type="gramStart"/>
       <w:r>
         <w:t>:</w:t>
@@ -1236,7 +1141,7 @@
     </w:p>
     <w:p>
       <w:pPr>
-        <w:pStyle w:val="Caption"/>
+        <w:pStyle w:val="Beschriftung"/>
         <w:rPr>
           <w:b/>
           <w:bCs/>
@@ -1245,27 +1150,14 @@
       <w:r>
         <w:t xml:space="preserve">Figure </w:t>
       </w:r>
-      <w:r>
-        <w:fldChar w:fldCharType="begin"/>
-      </w:r>
-      <w:r>
-        <w:instrText xml:space="preserve"> SEQ Figure \* ARABIC </w:instrText>
-      </w:r>
-      <w:r>
-        <w:fldChar w:fldCharType="separate"/>
-      </w:r>
-      <w:r>
-        <w:rPr>
-          <w:noProof/>
-        </w:rPr>
-        <w:t>7</w:t>
-      </w:r>
-      <w:r>
-        <w:rPr>
-          <w:noProof/>
-        </w:rPr>
-        <w:fldChar w:fldCharType="end"/>
-      </w:r>
+      <w:fldSimple w:instr=" SEQ Figure \* ARABIC ">
+        <w:r>
+          <w:rPr>
+            <w:noProof/>
+          </w:rPr>
+          <w:t>7</w:t>
+        </w:r>
+      </w:fldSimple>
       <w:proofErr w:type="gramStart"/>
       <w:r>
         <w:t>:</w:t>
@@ -1347,7 +1239,7 @@
     </w:p>
     <w:p>
       <w:pPr>
-        <w:pStyle w:val="Caption"/>
+        <w:pStyle w:val="Beschriftung"/>
         <w:rPr>
           <w:b/>
           <w:bCs/>
@@ -1356,27 +1248,14 @@
       <w:r>
         <w:t xml:space="preserve">Figure </w:t>
       </w:r>
-      <w:r>
-        <w:fldChar w:fldCharType="begin"/>
-      </w:r>
-      <w:r>
-        <w:instrText xml:space="preserve"> SEQ Figure \* ARABIC </w:instrText>
-      </w:r>
-      <w:r>
-        <w:fldChar w:fldCharType="separate"/>
-      </w:r>
-      <w:r>
-        <w:rPr>
-          <w:noProof/>
-        </w:rPr>
-        <w:t>8</w:t>
-      </w:r>
-      <w:r>
-        <w:rPr>
-          <w:noProof/>
-        </w:rPr>
-        <w:fldChar w:fldCharType="end"/>
-      </w:r>
+      <w:fldSimple w:instr=" SEQ Figure \* ARABIC ">
+        <w:r>
+          <w:rPr>
+            <w:noProof/>
+          </w:rPr>
+          <w:t>8</w:t>
+        </w:r>
+      </w:fldSimple>
       <w:proofErr w:type="gramStart"/>
       <w:r>
         <w:t>:</w:t>
@@ -1419,7 +1298,7 @@
     </w:p>
     <w:p>
       <w:pPr>
-        <w:pStyle w:val="ListParagraph"/>
+        <w:pStyle w:val="Listenabsatz"/>
         <w:numPr>
           <w:ilvl w:val="0"/>
           <w:numId w:val="2"/>
@@ -1591,12 +1470,12 @@
     </w:p>
     <w:p>
       <w:pPr>
-        <w:pStyle w:val="ListParagraph"/>
-      </w:pPr>
-    </w:p>
-    <w:p>
-      <w:pPr>
-        <w:pStyle w:val="ListParagraph"/>
+        <w:pStyle w:val="Listenabsatz"/>
+      </w:pPr>
+    </w:p>
+    <w:p>
+      <w:pPr>
+        <w:pStyle w:val="Listenabsatz"/>
       </w:pPr>
       <w:r>
         <w:rPr>
@@ -1707,7 +1586,7 @@
     </w:p>
     <w:p>
       <w:pPr>
-        <w:pStyle w:val="ListParagraph"/>
+        <w:pStyle w:val="Listenabsatz"/>
       </w:pPr>
     </w:p>
     <w:p>
@@ -1968,7 +1847,7 @@
     </w:p>
     <w:p>
       <w:pPr>
-        <w:pStyle w:val="ListParagraph"/>
+        <w:pStyle w:val="Listenabsatz"/>
         <w:numPr>
           <w:ilvl w:val="0"/>
           <w:numId w:val="2"/>
@@ -4851,7 +4730,7 @@
     </w:p>
     <w:p>
       <w:pPr>
-        <w:pStyle w:val="ListParagraph"/>
+        <w:pStyle w:val="Listenabsatz"/>
         <w:numPr>
           <w:ilvl w:val="0"/>
           <w:numId w:val="3"/>
@@ -4866,7 +4745,7 @@
     </w:p>
     <w:p>
       <w:pPr>
-        <w:pStyle w:val="ListParagraph"/>
+        <w:pStyle w:val="Listenabsatz"/>
         <w:numPr>
           <w:ilvl w:val="0"/>
           <w:numId w:val="3"/>
@@ -4878,7 +4757,7 @@
     </w:p>
     <w:tbl>
       <w:tblPr>
-        <w:tblStyle w:val="TableGrid"/>
+        <w:tblStyle w:val="Tabellenraster"/>
         <w:tblW w:w="0" w:type="auto"/>
         <w:tblLook w:val="04A0" w:firstRow="1" w:lastRow="0" w:firstColumn="1" w:lastColumn="0" w:noHBand="0" w:noVBand="1"/>
       </w:tblPr>
@@ -5254,7 +5133,7 @@
     </w:p>
     <w:p>
       <w:pPr>
-        <w:pStyle w:val="ListParagraph"/>
+        <w:pStyle w:val="Listenabsatz"/>
         <w:numPr>
           <w:ilvl w:val="0"/>
           <w:numId w:val="3"/>
@@ -5269,7 +5148,7 @@
     </w:p>
     <w:p>
       <w:pPr>
-        <w:pStyle w:val="ListParagraph"/>
+        <w:pStyle w:val="Listenabsatz"/>
         <w:numPr>
           <w:ilvl w:val="0"/>
           <w:numId w:val="3"/>
@@ -5295,7 +5174,7 @@
     </w:p>
     <w:tbl>
       <w:tblPr>
-        <w:tblStyle w:val="TableGrid"/>
+        <w:tblStyle w:val="Tabellenraster"/>
         <w:tblW w:w="0" w:type="auto"/>
         <w:tblLook w:val="04A0" w:firstRow="1" w:lastRow="0" w:firstColumn="1" w:lastColumn="0" w:noHBand="0" w:noVBand="1"/>
       </w:tblPr>
@@ -5690,7 +5569,7 @@
     </w:p>
     <w:p>
       <w:pPr>
-        <w:pStyle w:val="ListParagraph"/>
+        <w:pStyle w:val="Listenabsatz"/>
         <w:numPr>
           <w:ilvl w:val="0"/>
           <w:numId w:val="3"/>
@@ -5705,7 +5584,7 @@
     </w:p>
     <w:p>
       <w:pPr>
-        <w:pStyle w:val="ListParagraph"/>
+        <w:pStyle w:val="Listenabsatz"/>
         <w:numPr>
           <w:ilvl w:val="0"/>
           <w:numId w:val="3"/>
@@ -5737,7 +5616,7 @@
     </w:p>
     <w:tbl>
       <w:tblPr>
-        <w:tblStyle w:val="TableGrid"/>
+        <w:tblStyle w:val="Tabellenraster"/>
         <w:tblW w:w="0" w:type="auto"/>
         <w:tblLook w:val="04A0" w:firstRow="1" w:lastRow="0" w:firstColumn="1" w:lastColumn="0" w:noHBand="0" w:noVBand="1"/>
       </w:tblPr>
@@ -6117,7 +5996,7 @@
     </w:p>
     <w:p>
       <w:pPr>
-        <w:pStyle w:val="ListParagraph"/>
+        <w:pStyle w:val="Listenabsatz"/>
         <w:numPr>
           <w:ilvl w:val="0"/>
           <w:numId w:val="3"/>
@@ -6132,7 +6011,7 @@
     </w:p>
     <w:p>
       <w:pPr>
-        <w:pStyle w:val="ListParagraph"/>
+        <w:pStyle w:val="Listenabsatz"/>
         <w:numPr>
           <w:ilvl w:val="0"/>
           <w:numId w:val="3"/>
@@ -6155,7 +6034,7 @@
     </w:p>
     <w:tbl>
       <w:tblPr>
-        <w:tblStyle w:val="TableGrid"/>
+        <w:tblStyle w:val="Tabellenraster"/>
         <w:tblW w:w="0" w:type="auto"/>
         <w:tblLook w:val="04A0" w:firstRow="1" w:lastRow="0" w:firstColumn="1" w:lastColumn="0" w:noHBand="0" w:noVBand="1"/>
       </w:tblPr>
@@ -6579,7 +6458,7 @@
     </w:p>
     <w:tbl>
       <w:tblPr>
-        <w:tblStyle w:val="TableGrid"/>
+        <w:tblStyle w:val="Tabellenraster"/>
         <w:tblW w:w="0" w:type="auto"/>
         <w:tblLook w:val="04A0" w:firstRow="1" w:lastRow="0" w:firstColumn="1" w:lastColumn="0" w:noHBand="0" w:noVBand="1"/>
       </w:tblPr>
@@ -6900,7 +6779,7 @@
     </w:p>
     <w:tbl>
       <w:tblPr>
-        <w:tblStyle w:val="TableGrid"/>
+        <w:tblStyle w:val="Tabellenraster"/>
         <w:tblW w:w="0" w:type="auto"/>
         <w:tblLook w:val="04A0" w:firstRow="1" w:lastRow="0" w:firstColumn="1" w:lastColumn="0" w:noHBand="0" w:noVBand="1"/>
       </w:tblPr>
@@ -7244,6 +7123,8 @@
       <w:r>
         <w:t>filter: target only</w:t>
       </w:r>
+      <w:bookmarkStart w:id="1" w:name="_GoBack"/>
+      <w:bookmarkEnd w:id="1"/>
     </w:p>
     <w:p>
       <w:r>
@@ -7255,7 +7136,7 @@
     </w:p>
     <w:tbl>
       <w:tblPr>
-        <w:tblStyle w:val="TableGrid"/>
+        <w:tblStyle w:val="Tabellenraster"/>
         <w:tblW w:w="0" w:type="auto"/>
         <w:tblLook w:val="04A0" w:firstRow="1" w:lastRow="0" w:firstColumn="1" w:lastColumn="0" w:noHBand="0" w:noVBand="1"/>
       </w:tblPr>
@@ -8199,7 +8080,7 @@
     </w:p>
     <w:tbl>
       <w:tblPr>
-        <w:tblStyle w:val="TableGrid"/>
+        <w:tblStyle w:val="Tabellenraster"/>
         <w:tblW w:w="0" w:type="auto"/>
         <w:tblLook w:val="04A0" w:firstRow="1" w:lastRow="0" w:firstColumn="1" w:lastColumn="0" w:noHBand="0" w:noVBand="1"/>
       </w:tblPr>
@@ -9143,7 +9024,7 @@
 </file>
 
 <file path=word/endnotes.xml><?xml version="1.0" encoding="utf-8"?>
-<w:endnotes xmlns:wpc="http://schemas.microsoft.com/office/word/2010/wordprocessingCanvas" xmlns:cx="http://schemas.microsoft.com/office/drawing/2014/chartex" xmlns:cx1="http://schemas.microsoft.com/office/drawing/2015/9/8/chartex" xmlns:cx2="http://schemas.microsoft.com/office/drawing/2015/10/21/chartex" xmlns:cx3="http://schemas.microsoft.com/office/drawing/2016/5/9/chartex" xmlns:cx4="http://schemas.microsoft.com/office/drawing/2016/5/10/chartex" xmlns:cx5="http://schemas.microsoft.com/office/drawing/2016/5/11/chartex" xmlns:cx6="http://schemas.microsoft.com/office/drawing/2016/5/12/chartex" xmlns:cx7="http://schemas.microsoft.com/office/drawing/2016/5/13/chartex" xmlns:cx8="http://schemas.microsoft.com/office/drawing/2016/5/14/chartex" xmlns:mc="http://schemas.openxmlformats.org/markup-compatibility/2006" xmlns:aink="http://schemas.microsoft.com/office/drawing/2016/ink" xmlns:am3d="http://schemas.microsoft.com/office/drawing/2017/model3d" xmlns:o="urn:schemas-microsoft-com:office:office" xmlns:oel="http://schemas.microsoft.com/office/2019/extlst" xmlns:r="http://schemas.openxmlformats.org/officeDocument/2006/relationships" xmlns:m="http://schemas.openxmlformats.org/officeDocument/2006/math" xmlns:v="urn:schemas-microsoft-com:vml" xmlns:wp14="http://schemas.microsoft.com/office/word/2010/wordprocessingDrawing" xmlns:wp="http://schemas.openxmlformats.org/drawingml/2006/wordprocessingDrawing" xmlns:w10="urn:schemas-microsoft-com:office:word" xmlns:w="http://schemas.openxmlformats.org/wordprocessingml/2006/main" xmlns:w14="http://schemas.microsoft.com/office/word/2010/wordml" xmlns:w15="http://schemas.microsoft.com/office/word/2012/wordml" xmlns:w16cex="http://schemas.microsoft.com/office/word/2018/wordml/cex" xmlns:w16cid="http://schemas.microsoft.com/office/word/2016/wordml/cid" xmlns:w16="http://schemas.microsoft.com/office/word/2018/wordml" xmlns:w16sdtdh="http://schemas.microsoft.com/office/word/2020/wordml/sdtdatahash" xmlns:w16se="http://schemas.microsoft.com/office/word/2015/wordml/symex" xmlns:wpg="http://schemas.microsoft.com/office/word/2010/wordprocessingGroup" xmlns:wpi="http://schemas.microsoft.com/office/word/2010/wordprocessingInk" xmlns:wne="http://schemas.microsoft.com/office/word/2006/wordml" xmlns:wps="http://schemas.microsoft.com/office/word/2010/wordprocessingShape" mc:Ignorable="w14 w15 w16se w16cid w16 w16cex w16sdtdh wp14">
+<w:endnotes xmlns:wpc="http://schemas.microsoft.com/office/word/2010/wordprocessingCanvas" xmlns:cx="http://schemas.microsoft.com/office/drawing/2014/chartex" xmlns:cx1="http://schemas.microsoft.com/office/drawing/2015/9/8/chartex" xmlns:cx2="http://schemas.microsoft.com/office/drawing/2015/10/21/chartex" xmlns:cx3="http://schemas.microsoft.com/office/drawing/2016/5/9/chartex" xmlns:cx4="http://schemas.microsoft.com/office/drawing/2016/5/10/chartex" xmlns:cx5="http://schemas.microsoft.com/office/drawing/2016/5/11/chartex" xmlns:cx6="http://schemas.microsoft.com/office/drawing/2016/5/12/chartex" xmlns:cx7="http://schemas.microsoft.com/office/drawing/2016/5/13/chartex" xmlns:cx8="http://schemas.microsoft.com/office/drawing/2016/5/14/chartex" xmlns:mc="http://schemas.openxmlformats.org/markup-compatibility/2006" xmlns:aink="http://schemas.microsoft.com/office/drawing/2016/ink" xmlns:am3d="http://schemas.microsoft.com/office/drawing/2017/model3d" xmlns:o="urn:schemas-microsoft-com:office:office" xmlns:r="http://schemas.openxmlformats.org/officeDocument/2006/relationships" xmlns:m="http://schemas.openxmlformats.org/officeDocument/2006/math" xmlns:v="urn:schemas-microsoft-com:vml" xmlns:wp14="http://schemas.microsoft.com/office/word/2010/wordprocessingDrawing" xmlns:wp="http://schemas.openxmlformats.org/drawingml/2006/wordprocessingDrawing" xmlns:w10="urn:schemas-microsoft-com:office:word" xmlns:w="http://schemas.openxmlformats.org/wordprocessingml/2006/main" xmlns:w14="http://schemas.microsoft.com/office/word/2010/wordml" xmlns:w15="http://schemas.microsoft.com/office/word/2012/wordml" xmlns:w16cid="http://schemas.microsoft.com/office/word/2016/wordml/cid" xmlns:w16se="http://schemas.microsoft.com/office/word/2015/wordml/symex" xmlns:wpg="http://schemas.microsoft.com/office/word/2010/wordprocessingGroup" xmlns:wpi="http://schemas.microsoft.com/office/word/2010/wordprocessingInk" xmlns:wne="http://schemas.microsoft.com/office/word/2006/wordml" xmlns:wps="http://schemas.microsoft.com/office/word/2010/wordprocessingShape" mc:Ignorable="w14 w15 w16se w16cid wp14">
   <w:endnote w:type="separator" w:id="-1">
     <w:p>
       <w:pPr>
@@ -9168,7 +9049,7 @@
 </file>
 
 <file path=word/footnotes.xml><?xml version="1.0" encoding="utf-8"?>
-<w:footnotes xmlns:wpc="http://schemas.microsoft.com/office/word/2010/wordprocessingCanvas" xmlns:cx="http://schemas.microsoft.com/office/drawing/2014/chartex" xmlns:cx1="http://schemas.microsoft.com/office/drawing/2015/9/8/chartex" xmlns:cx2="http://schemas.microsoft.com/office/drawing/2015/10/21/chartex" xmlns:cx3="http://schemas.microsoft.com/office/drawing/2016/5/9/chartex" xmlns:cx4="http://schemas.microsoft.com/office/drawing/2016/5/10/chartex" xmlns:cx5="http://schemas.microsoft.com/office/drawing/2016/5/11/chartex" xmlns:cx6="http://schemas.microsoft.com/office/drawing/2016/5/12/chartex" xmlns:cx7="http://schemas.microsoft.com/office/drawing/2016/5/13/chartex" xmlns:cx8="http://schemas.microsoft.com/office/drawing/2016/5/14/chartex" xmlns:mc="http://schemas.openxmlformats.org/markup-compatibility/2006" xmlns:aink="http://schemas.microsoft.com/office/drawing/2016/ink" xmlns:am3d="http://schemas.microsoft.com/office/drawing/2017/model3d" xmlns:o="urn:schemas-microsoft-com:office:office" xmlns:oel="http://schemas.microsoft.com/office/2019/extlst" xmlns:r="http://schemas.openxmlformats.org/officeDocument/2006/relationships" xmlns:m="http://schemas.openxmlformats.org/officeDocument/2006/math" xmlns:v="urn:schemas-microsoft-com:vml" xmlns:wp14="http://schemas.microsoft.com/office/word/2010/wordprocessingDrawing" xmlns:wp="http://schemas.openxmlformats.org/drawingml/2006/wordprocessingDrawing" xmlns:w10="urn:schemas-microsoft-com:office:word" xmlns:w="http://schemas.openxmlformats.org/wordprocessingml/2006/main" xmlns:w14="http://schemas.microsoft.com/office/word/2010/wordml" xmlns:w15="http://schemas.microsoft.com/office/word/2012/wordml" xmlns:w16cex="http://schemas.microsoft.com/office/word/2018/wordml/cex" xmlns:w16cid="http://schemas.microsoft.com/office/word/2016/wordml/cid" xmlns:w16="http://schemas.microsoft.com/office/word/2018/wordml" xmlns:w16sdtdh="http://schemas.microsoft.com/office/word/2020/wordml/sdtdatahash" xmlns:w16se="http://schemas.microsoft.com/office/word/2015/wordml/symex" xmlns:wpg="http://schemas.microsoft.com/office/word/2010/wordprocessingGroup" xmlns:wpi="http://schemas.microsoft.com/office/word/2010/wordprocessingInk" xmlns:wne="http://schemas.microsoft.com/office/word/2006/wordml" xmlns:wps="http://schemas.microsoft.com/office/word/2010/wordprocessingShape" mc:Ignorable="w14 w15 w16se w16cid w16 w16cex w16sdtdh wp14">
+<w:footnotes xmlns:wpc="http://schemas.microsoft.com/office/word/2010/wordprocessingCanvas" xmlns:cx="http://schemas.microsoft.com/office/drawing/2014/chartex" xmlns:cx1="http://schemas.microsoft.com/office/drawing/2015/9/8/chartex" xmlns:cx2="http://schemas.microsoft.com/office/drawing/2015/10/21/chartex" xmlns:cx3="http://schemas.microsoft.com/office/drawing/2016/5/9/chartex" xmlns:cx4="http://schemas.microsoft.com/office/drawing/2016/5/10/chartex" xmlns:cx5="http://schemas.microsoft.com/office/drawing/2016/5/11/chartex" xmlns:cx6="http://schemas.microsoft.com/office/drawing/2016/5/12/chartex" xmlns:cx7="http://schemas.microsoft.com/office/drawing/2016/5/13/chartex" xmlns:cx8="http://schemas.microsoft.com/office/drawing/2016/5/14/chartex" xmlns:mc="http://schemas.openxmlformats.org/markup-compatibility/2006" xmlns:aink="http://schemas.microsoft.com/office/drawing/2016/ink" xmlns:am3d="http://schemas.microsoft.com/office/drawing/2017/model3d" xmlns:o="urn:schemas-microsoft-com:office:office" xmlns:r="http://schemas.openxmlformats.org/officeDocument/2006/relationships" xmlns:m="http://schemas.openxmlformats.org/officeDocument/2006/math" xmlns:v="urn:schemas-microsoft-com:vml" xmlns:wp14="http://schemas.microsoft.com/office/word/2010/wordprocessingDrawing" xmlns:wp="http://schemas.openxmlformats.org/drawingml/2006/wordprocessingDrawing" xmlns:w10="urn:schemas-microsoft-com:office:word" xmlns:w="http://schemas.openxmlformats.org/wordprocessingml/2006/main" xmlns:w14="http://schemas.microsoft.com/office/word/2010/wordml" xmlns:w15="http://schemas.microsoft.com/office/word/2012/wordml" xmlns:w16cid="http://schemas.microsoft.com/office/word/2016/wordml/cid" xmlns:w16se="http://schemas.microsoft.com/office/word/2015/wordml/symex" xmlns:wpg="http://schemas.microsoft.com/office/word/2010/wordprocessingGroup" xmlns:wpi="http://schemas.microsoft.com/office/word/2010/wordprocessingInk" xmlns:wne="http://schemas.microsoft.com/office/word/2006/wordml" xmlns:wps="http://schemas.microsoft.com/office/word/2010/wordprocessingShape" mc:Ignorable="w14 w15 w16se w16cid wp14">
   <w:footnote w:type="separator" w:id="-1">
     <w:p>
       <w:pPr>
@@ -9193,7 +9074,7 @@
 </file>
 
 <file path=word/numbering.xml><?xml version="1.0" encoding="utf-8"?>
-<w:numbering xmlns:wpc="http://schemas.microsoft.com/office/word/2010/wordprocessingCanvas" xmlns:cx="http://schemas.microsoft.com/office/drawing/2014/chartex" xmlns:cx1="http://schemas.microsoft.com/office/drawing/2015/9/8/chartex" xmlns:cx2="http://schemas.microsoft.com/office/drawing/2015/10/21/chartex" xmlns:cx3="http://schemas.microsoft.com/office/drawing/2016/5/9/chartex" xmlns:cx4="http://schemas.microsoft.com/office/drawing/2016/5/10/chartex" xmlns:cx5="http://schemas.microsoft.com/office/drawing/2016/5/11/chartex" xmlns:cx6="http://schemas.microsoft.com/office/drawing/2016/5/12/chartex" xmlns:cx7="http://schemas.microsoft.com/office/drawing/2016/5/13/chartex" xmlns:cx8="http://schemas.microsoft.com/office/drawing/2016/5/14/chartex" xmlns:mc="http://schemas.openxmlformats.org/markup-compatibility/2006" xmlns:aink="http://schemas.microsoft.com/office/drawing/2016/ink" xmlns:am3d="http://schemas.microsoft.com/office/drawing/2017/model3d" xmlns:o="urn:schemas-microsoft-com:office:office" xmlns:oel="http://schemas.microsoft.com/office/2019/extlst" xmlns:r="http://schemas.openxmlformats.org/officeDocument/2006/relationships" xmlns:m="http://schemas.openxmlformats.org/officeDocument/2006/math" xmlns:v="urn:schemas-microsoft-com:vml" xmlns:wp14="http://schemas.microsoft.com/office/word/2010/wordprocessingDrawing" xmlns:wp="http://schemas.openxmlformats.org/drawingml/2006/wordprocessingDrawing" xmlns:w10="urn:schemas-microsoft-com:office:word" xmlns:w="http://schemas.openxmlformats.org/wordprocessingml/2006/main" xmlns:w14="http://schemas.microsoft.com/office/word/2010/wordml" xmlns:w15="http://schemas.microsoft.com/office/word/2012/wordml" xmlns:w16cex="http://schemas.microsoft.com/office/word/2018/wordml/cex" xmlns:w16cid="http://schemas.microsoft.com/office/word/2016/wordml/cid" xmlns:w16="http://schemas.microsoft.com/office/word/2018/wordml" xmlns:w16sdtdh="http://schemas.microsoft.com/office/word/2020/wordml/sdtdatahash" xmlns:w16se="http://schemas.microsoft.com/office/word/2015/wordml/symex" xmlns:wpg="http://schemas.microsoft.com/office/word/2010/wordprocessingGroup" xmlns:wpi="http://schemas.microsoft.com/office/word/2010/wordprocessingInk" xmlns:wne="http://schemas.microsoft.com/office/word/2006/wordml" xmlns:wps="http://schemas.microsoft.com/office/word/2010/wordprocessingShape" mc:Ignorable="w14 w15 w16se w16cid w16 w16cex w16sdtdh wp14">
+<w:numbering xmlns:wpc="http://schemas.microsoft.com/office/word/2010/wordprocessingCanvas" xmlns:cx="http://schemas.microsoft.com/office/drawing/2014/chartex" xmlns:cx1="http://schemas.microsoft.com/office/drawing/2015/9/8/chartex" xmlns:cx2="http://schemas.microsoft.com/office/drawing/2015/10/21/chartex" xmlns:cx3="http://schemas.microsoft.com/office/drawing/2016/5/9/chartex" xmlns:cx4="http://schemas.microsoft.com/office/drawing/2016/5/10/chartex" xmlns:cx5="http://schemas.microsoft.com/office/drawing/2016/5/11/chartex" xmlns:cx6="http://schemas.microsoft.com/office/drawing/2016/5/12/chartex" xmlns:cx7="http://schemas.microsoft.com/office/drawing/2016/5/13/chartex" xmlns:cx8="http://schemas.microsoft.com/office/drawing/2016/5/14/chartex" xmlns:mc="http://schemas.openxmlformats.org/markup-compatibility/2006" xmlns:aink="http://schemas.microsoft.com/office/drawing/2016/ink" xmlns:am3d="http://schemas.microsoft.com/office/drawing/2017/model3d" xmlns:o="urn:schemas-microsoft-com:office:office" xmlns:r="http://schemas.openxmlformats.org/officeDocument/2006/relationships" xmlns:m="http://schemas.openxmlformats.org/officeDocument/2006/math" xmlns:v="urn:schemas-microsoft-com:vml" xmlns:wp14="http://schemas.microsoft.com/office/word/2010/wordprocessingDrawing" xmlns:wp="http://schemas.openxmlformats.org/drawingml/2006/wordprocessingDrawing" xmlns:w10="urn:schemas-microsoft-com:office:word" xmlns:w="http://schemas.openxmlformats.org/wordprocessingml/2006/main" xmlns:w14="http://schemas.microsoft.com/office/word/2010/wordml" xmlns:w15="http://schemas.microsoft.com/office/word/2012/wordml" xmlns:w16cid="http://schemas.microsoft.com/office/word/2016/wordml/cid" xmlns:w16se="http://schemas.microsoft.com/office/word/2015/wordml/symex" xmlns:wpg="http://schemas.microsoft.com/office/word/2010/wordprocessingGroup" xmlns:wpi="http://schemas.microsoft.com/office/word/2010/wordprocessingInk" xmlns:wne="http://schemas.microsoft.com/office/word/2006/wordml" xmlns:wps="http://schemas.microsoft.com/office/word/2010/wordprocessingShape" mc:Ignorable="w14 w15 w16se w16cid wp14">
   <w:abstractNum w:abstractNumId="0" w15:restartNumberingAfterBreak="0">
     <w:nsid w:val="06A64BAD"/>
     <w:multiLevelType w:val="hybridMultilevel"/>
@@ -9571,23 +9452,23 @@
       </w:pPr>
     </w:lvl>
   </w:abstractNum>
-  <w:num w:numId="1" w16cid:durableId="784925901">
+  <w:num w:numId="1">
     <w:abstractNumId w:val="2"/>
   </w:num>
-  <w:num w:numId="2" w16cid:durableId="95441390">
+  <w:num w:numId="2">
     <w:abstractNumId w:val="3"/>
   </w:num>
-  <w:num w:numId="3" w16cid:durableId="2119830782">
+  <w:num w:numId="3">
     <w:abstractNumId w:val="1"/>
   </w:num>
-  <w:num w:numId="4" w16cid:durableId="2146193011">
+  <w:num w:numId="4">
     <w:abstractNumId w:val="0"/>
   </w:num>
 </w:numbering>
 </file>
 
 <file path=word/styles.xml><?xml version="1.0" encoding="utf-8"?>
-<w:styles xmlns:mc="http://schemas.openxmlformats.org/markup-compatibility/2006" xmlns:r="http://schemas.openxmlformats.org/officeDocument/2006/relationships" xmlns:w="http://schemas.openxmlformats.org/wordprocessingml/2006/main" xmlns:w14="http://schemas.microsoft.com/office/word/2010/wordml" xmlns:w15="http://schemas.microsoft.com/office/word/2012/wordml" xmlns:w16cex="http://schemas.microsoft.com/office/word/2018/wordml/cex" xmlns:w16cid="http://schemas.microsoft.com/office/word/2016/wordml/cid" xmlns:w16="http://schemas.microsoft.com/office/word/2018/wordml" xmlns:w16sdtdh="http://schemas.microsoft.com/office/word/2020/wordml/sdtdatahash" xmlns:w16se="http://schemas.microsoft.com/office/word/2015/wordml/symex" mc:Ignorable="w14 w15 w16se w16cid w16 w16cex w16sdtdh">
+<w:styles xmlns:mc="http://schemas.openxmlformats.org/markup-compatibility/2006" xmlns:r="http://schemas.openxmlformats.org/officeDocument/2006/relationships" xmlns:w="http://schemas.openxmlformats.org/wordprocessingml/2006/main" xmlns:w14="http://schemas.microsoft.com/office/word/2010/wordml" xmlns:w15="http://schemas.microsoft.com/office/word/2012/wordml" xmlns:w16cid="http://schemas.microsoft.com/office/word/2016/wordml/cid" xmlns:w16se="http://schemas.microsoft.com/office/word/2015/wordml/symex" mc:Ignorable="w14 w15 w16se w16cid">
   <w:docDefaults>
     <w:rPrDefault>
       <w:rPr>
@@ -9605,7 +9486,7 @@
       </w:pPr>
     </w:pPrDefault>
   </w:docDefaults>
-  <w:latentStyles w:defLockedState="0" w:defUIPriority="99" w:defSemiHidden="0" w:defUnhideWhenUsed="0" w:defQFormat="0" w:count="376">
+  <w:latentStyles w:defLockedState="0" w:defUIPriority="99" w:defSemiHidden="0" w:defUnhideWhenUsed="0" w:defQFormat="0" w:count="375">
     <w:lsdException w:name="Normal" w:uiPriority="0" w:qFormat="1"/>
     <w:lsdException w:name="heading 1" w:uiPriority="9" w:qFormat="1"/>
     <w:lsdException w:name="heading 2" w:semiHidden="1" w:uiPriority="9" w:unhideWhenUsed="1" w:qFormat="1"/>
@@ -9981,19 +9862,18 @@
     <w:lsdException w:name="Smart Hyperlink" w:semiHidden="1" w:unhideWhenUsed="1"/>
     <w:lsdException w:name="Hashtag" w:semiHidden="1" w:unhideWhenUsed="1"/>
     <w:lsdException w:name="Unresolved Mention" w:semiHidden="1" w:unhideWhenUsed="1"/>
-    <w:lsdException w:name="Smart Link" w:semiHidden="1" w:unhideWhenUsed="1"/>
   </w:latentStyles>
-  <w:style w:type="paragraph" w:default="1" w:styleId="Normal">
+  <w:style w:type="paragraph" w:default="1" w:styleId="Standard">
     <w:name w:val="Normal"/>
     <w:qFormat/>
   </w:style>
-  <w:style w:type="character" w:default="1" w:styleId="DefaultParagraphFont">
+  <w:style w:type="character" w:default="1" w:styleId="Absatz-Standardschriftart">
     <w:name w:val="Default Paragraph Font"/>
     <w:uiPriority w:val="1"/>
     <w:semiHidden/>
     <w:unhideWhenUsed/>
   </w:style>
-  <w:style w:type="table" w:default="1" w:styleId="TableNormal">
+  <w:style w:type="table" w:default="1" w:styleId="NormaleTabelle">
     <w:name w:val="Normal Table"/>
     <w:uiPriority w:val="99"/>
     <w:semiHidden/>
@@ -10008,16 +9888,16 @@
       </w:tblCellMar>
     </w:tblPr>
   </w:style>
-  <w:style w:type="numbering" w:default="1" w:styleId="NoList">
+  <w:style w:type="numbering" w:default="1" w:styleId="KeineListe">
     <w:name w:val="No List"/>
     <w:uiPriority w:val="99"/>
     <w:semiHidden/>
     <w:unhideWhenUsed/>
   </w:style>
-  <w:style w:type="paragraph" w:styleId="Header">
+  <w:style w:type="paragraph" w:styleId="Kopfzeile">
     <w:name w:val="header"/>
-    <w:basedOn w:val="Normal"/>
-    <w:link w:val="HeaderChar"/>
+    <w:basedOn w:val="Standard"/>
+    <w:link w:val="KopfzeileZchn"/>
     <w:uiPriority w:val="99"/>
     <w:unhideWhenUsed/>
     <w:rsid w:val="00CF0097"/>
@@ -10029,17 +9909,17 @@
       <w:spacing w:after="0" w:line="240" w:lineRule="auto"/>
     </w:pPr>
   </w:style>
-  <w:style w:type="character" w:customStyle="1" w:styleId="HeaderChar">
-    <w:name w:val="Header Char"/>
-    <w:basedOn w:val="DefaultParagraphFont"/>
-    <w:link w:val="Header"/>
+  <w:style w:type="character" w:customStyle="1" w:styleId="KopfzeileZchn">
+    <w:name w:val="Kopfzeile Zchn"/>
+    <w:basedOn w:val="Absatz-Standardschriftart"/>
+    <w:link w:val="Kopfzeile"/>
     <w:uiPriority w:val="99"/>
     <w:rsid w:val="00CF0097"/>
   </w:style>
-  <w:style w:type="paragraph" w:styleId="Footer">
+  <w:style w:type="paragraph" w:styleId="Fuzeile">
     <w:name w:val="footer"/>
-    <w:basedOn w:val="Normal"/>
-    <w:link w:val="FooterChar"/>
+    <w:basedOn w:val="Standard"/>
+    <w:link w:val="FuzeileZchn"/>
     <w:uiPriority w:val="99"/>
     <w:unhideWhenUsed/>
     <w:rsid w:val="00CF0097"/>
@@ -10051,16 +9931,16 @@
       <w:spacing w:after="0" w:line="240" w:lineRule="auto"/>
     </w:pPr>
   </w:style>
-  <w:style w:type="character" w:customStyle="1" w:styleId="FooterChar">
-    <w:name w:val="Footer Char"/>
-    <w:basedOn w:val="DefaultParagraphFont"/>
-    <w:link w:val="Footer"/>
+  <w:style w:type="character" w:customStyle="1" w:styleId="FuzeileZchn">
+    <w:name w:val="Fußzeile Zchn"/>
+    <w:basedOn w:val="Absatz-Standardschriftart"/>
+    <w:link w:val="Fuzeile"/>
     <w:uiPriority w:val="99"/>
     <w:rsid w:val="00CF0097"/>
   </w:style>
-  <w:style w:type="paragraph" w:styleId="ListParagraph">
+  <w:style w:type="paragraph" w:styleId="Listenabsatz">
     <w:name w:val="List Paragraph"/>
-    <w:basedOn w:val="Normal"/>
+    <w:basedOn w:val="Standard"/>
     <w:uiPriority w:val="34"/>
     <w:qFormat/>
     <w:rsid w:val="005357C2"/>
@@ -10069,10 +9949,10 @@
       <w:contextualSpacing/>
     </w:pPr>
   </w:style>
-  <w:style w:type="paragraph" w:styleId="Caption">
+  <w:style w:type="paragraph" w:styleId="Beschriftung">
     <w:name w:val="caption"/>
-    <w:basedOn w:val="Normal"/>
-    <w:next w:val="Normal"/>
+    <w:basedOn w:val="Standard"/>
+    <w:next w:val="Standard"/>
     <w:uiPriority w:val="35"/>
     <w:unhideWhenUsed/>
     <w:qFormat/>
@@ -10088,9 +9968,9 @@
       <w:szCs w:val="18"/>
     </w:rPr>
   </w:style>
-  <w:style w:type="table" w:styleId="TableGrid">
+  <w:style w:type="table" w:styleId="Tabellenraster">
     <w:name w:val="Table Grid"/>
-    <w:basedOn w:val="TableNormal"/>
+    <w:basedOn w:val="NormaleTabelle"/>
     <w:uiPriority w:val="39"/>
     <w:rsid w:val="00296557"/>
     <w:pPr>

</xml_diff>